<commit_message>
Modifing solution name and team name
</commit_message>
<xml_diff>
--- a/Domain Driver Design/VersionOld/DocumentationDDD.docx
+++ b/Domain Driver Design/VersionOld/DocumentationDDD.docx
@@ -9,19 +9,18 @@
         <w:jc w:val="center"/>
         <w:textAlignment w:val="baseline"/>
         <w:rPr>
-          <w:rFonts w:ascii="Segoe UI" w:hAnsi="Segoe UI" w:cs="Segoe UI"/>
+          <w:rFonts w:ascii="Arial" w:hAnsi="Arial" w:cs="Arial"/>
           <w:sz w:val="96"/>
           <w:szCs w:val="96"/>
         </w:rPr>
       </w:pPr>
       <w:r>
         <w:rPr>
-          <w:rStyle w:val="normaltextrun"/>
           <w:rFonts w:ascii="Arial" w:eastAsiaTheme="majorEastAsia" w:hAnsi="Arial" w:cs="Arial"/>
           <w:sz w:val="96"/>
           <w:szCs w:val="96"/>
         </w:rPr>
-        <w:t>Nome da Solução</w:t>
+        <w:t>Portal para todos</w:t>
       </w:r>
       <w:r>
         <w:rPr>
@@ -40,7 +39,7 @@
         <w:jc w:val="center"/>
         <w:textAlignment w:val="baseline"/>
         <w:rPr>
-          <w:rFonts w:ascii="Segoe UI" w:hAnsi="Segoe UI" w:cs="Segoe UI"/>
+          <w:rFonts w:ascii="Arial" w:hAnsi="Arial" w:cs="Arial"/>
           <w:sz w:val="18"/>
           <w:szCs w:val="18"/>
         </w:rPr>
@@ -62,7 +61,7 @@
         <w:jc w:val="center"/>
         <w:textAlignment w:val="baseline"/>
         <w:rPr>
-          <w:rFonts w:ascii="Segoe UI" w:hAnsi="Segoe UI" w:cs="Segoe UI"/>
+          <w:rFonts w:ascii="Arial" w:hAnsi="Arial" w:cs="Arial"/>
           <w:sz w:val="18"/>
           <w:szCs w:val="18"/>
         </w:rPr>
@@ -84,7 +83,7 @@
         <w:jc w:val="center"/>
         <w:textAlignment w:val="baseline"/>
         <w:rPr>
-          <w:rFonts w:ascii="Segoe UI" w:hAnsi="Segoe UI" w:cs="Segoe UI"/>
+          <w:rFonts w:ascii="Arial" w:hAnsi="Arial" w:cs="Arial"/>
           <w:sz w:val="18"/>
           <w:szCs w:val="18"/>
         </w:rPr>
@@ -148,7 +147,7 @@
         <w:jc w:val="center"/>
         <w:textAlignment w:val="baseline"/>
         <w:rPr>
-          <w:rFonts w:ascii="Segoe UI" w:hAnsi="Segoe UI" w:cs="Segoe UI"/>
+          <w:rFonts w:ascii="Arial" w:hAnsi="Arial" w:cs="Arial"/>
           <w:sz w:val="18"/>
           <w:szCs w:val="18"/>
         </w:rPr>
@@ -170,7 +169,7 @@
         <w:jc w:val="center"/>
         <w:textAlignment w:val="baseline"/>
         <w:rPr>
-          <w:rFonts w:ascii="Segoe UI" w:hAnsi="Segoe UI" w:cs="Segoe UI"/>
+          <w:rFonts w:ascii="Arial" w:hAnsi="Arial" w:cs="Arial"/>
           <w:sz w:val="18"/>
           <w:szCs w:val="18"/>
         </w:rPr>
@@ -192,20 +191,11 @@
         <w:jc w:val="center"/>
         <w:textAlignment w:val="baseline"/>
         <w:rPr>
-          <w:rFonts w:ascii="Segoe UI" w:hAnsi="Segoe UI" w:cs="Segoe UI"/>
+          <w:rFonts w:ascii="Arial" w:hAnsi="Arial" w:cs="Arial"/>
           <w:sz w:val="72"/>
           <w:szCs w:val="72"/>
         </w:rPr>
       </w:pPr>
-      <w:r>
-        <w:rPr>
-          <w:rStyle w:val="normaltextrun"/>
-          <w:rFonts w:ascii="Arial" w:eastAsiaTheme="majorEastAsia" w:hAnsi="Arial" w:cs="Arial"/>
-          <w:sz w:val="72"/>
-          <w:szCs w:val="72"/>
-        </w:rPr>
-        <w:t>Nome da Equipe</w:t>
-      </w:r>
       <w:r>
         <w:rPr>
           <w:rStyle w:val="eop"/>
@@ -213,6 +203,15 @@
           <w:sz w:val="72"/>
           <w:szCs w:val="72"/>
         </w:rPr>
+        <w:t>Tríade Acessível</w:t>
+      </w:r>
+      <w:r>
+        <w:rPr>
+          <w:rStyle w:val="eop"/>
+          <w:rFonts w:ascii="Arial" w:eastAsiaTheme="majorEastAsia" w:hAnsi="Arial" w:cs="Arial"/>
+          <w:sz w:val="72"/>
+          <w:szCs w:val="72"/>
+        </w:rPr>
         <w:t> </w:t>
       </w:r>
     </w:p>
@@ -222,7 +221,7 @@
         <w:spacing w:before="0" w:beforeAutospacing="0" w:after="0" w:afterAutospacing="0"/>
         <w:textAlignment w:val="baseline"/>
         <w:rPr>
-          <w:rFonts w:ascii="Segoe UI" w:hAnsi="Segoe UI" w:cs="Segoe UI"/>
+          <w:rFonts w:ascii="Arial" w:hAnsi="Arial" w:cs="Arial"/>
           <w:sz w:val="18"/>
           <w:szCs w:val="18"/>
         </w:rPr>
@@ -243,7 +242,7 @@
         <w:spacing w:before="0" w:beforeAutospacing="0" w:after="0" w:afterAutospacing="0"/>
         <w:textAlignment w:val="baseline"/>
         <w:rPr>
-          <w:rFonts w:ascii="Segoe UI" w:hAnsi="Segoe UI" w:cs="Segoe UI"/>
+          <w:rFonts w:ascii="Arial" w:hAnsi="Arial" w:cs="Arial"/>
           <w:sz w:val="18"/>
           <w:szCs w:val="18"/>
         </w:rPr>
@@ -264,7 +263,7 @@
         <w:spacing w:before="0" w:beforeAutospacing="0" w:after="0" w:afterAutospacing="0"/>
         <w:textAlignment w:val="baseline"/>
         <w:rPr>
-          <w:rFonts w:ascii="Segoe UI" w:hAnsi="Segoe UI" w:cs="Segoe UI"/>
+          <w:rFonts w:ascii="Arial" w:hAnsi="Arial" w:cs="Arial"/>
           <w:sz w:val="18"/>
           <w:szCs w:val="18"/>
         </w:rPr>
@@ -285,7 +284,7 @@
         <w:spacing w:before="0" w:beforeAutospacing="0" w:after="0" w:afterAutospacing="0"/>
         <w:textAlignment w:val="baseline"/>
         <w:rPr>
-          <w:rFonts w:ascii="Segoe UI" w:hAnsi="Segoe UI" w:cs="Segoe UI"/>
+          <w:rFonts w:ascii="Arial" w:hAnsi="Arial" w:cs="Arial"/>
           <w:sz w:val="18"/>
           <w:szCs w:val="18"/>
         </w:rPr>
@@ -306,7 +305,7 @@
         <w:spacing w:before="0" w:beforeAutospacing="0" w:after="0" w:afterAutospacing="0"/>
         <w:textAlignment w:val="baseline"/>
         <w:rPr>
-          <w:rFonts w:ascii="Segoe UI" w:hAnsi="Segoe UI" w:cs="Segoe UI"/>
+          <w:rFonts w:ascii="Arial" w:hAnsi="Arial" w:cs="Arial"/>
           <w:sz w:val="18"/>
           <w:szCs w:val="18"/>
         </w:rPr>
@@ -362,7 +361,7 @@
         <w:spacing w:before="0" w:beforeAutospacing="0" w:after="0" w:afterAutospacing="0"/>
         <w:textAlignment w:val="baseline"/>
         <w:rPr>
-          <w:rFonts w:ascii="Segoe UI" w:hAnsi="Segoe UI" w:cs="Segoe UI"/>
+          <w:rFonts w:ascii="Arial" w:hAnsi="Arial" w:cs="Arial"/>
           <w:sz w:val="18"/>
           <w:szCs w:val="18"/>
         </w:rPr>
@@ -421,7 +420,7 @@
         <w:jc w:val="right"/>
         <w:textAlignment w:val="baseline"/>
         <w:rPr>
-          <w:rFonts w:ascii="Segoe UI" w:hAnsi="Segoe UI" w:cs="Segoe UI"/>
+          <w:rFonts w:ascii="Arial" w:hAnsi="Arial" w:cs="Arial"/>
           <w:sz w:val="36"/>
           <w:szCs w:val="36"/>
         </w:rPr>
@@ -439,7 +438,7 @@
     <w:sdt>
       <w:sdtPr>
         <w:rPr>
-          <w:rFonts w:asciiTheme="minorHAnsi" w:eastAsiaTheme="minorHAnsi" w:hAnsiTheme="minorHAnsi" w:cstheme="minorBidi"/>
+          <w:rFonts w:ascii="Arial" w:eastAsiaTheme="minorHAnsi" w:hAnsi="Arial" w:cs="Arial"/>
           <w:color w:val="auto"/>
           <w:kern w:val="2"/>
           <w:sz w:val="22"/>
@@ -468,8 +467,8 @@
               <w:b/>
               <w:bCs/>
               <w:color w:val="auto"/>
-              <w:sz w:val="36"/>
-              <w:szCs w:val="36"/>
+              <w:sz w:val="72"/>
+              <w:szCs w:val="72"/>
             </w:rPr>
           </w:pPr>
           <w:r>
@@ -478,8 +477,8 @@
               <w:b/>
               <w:bCs/>
               <w:color w:val="auto"/>
-              <w:sz w:val="36"/>
-              <w:szCs w:val="36"/>
+              <w:sz w:val="72"/>
+              <w:szCs w:val="72"/>
             </w:rPr>
             <w:t>Sumário</w:t>
           </w:r>
@@ -487,6 +486,9 @@
         <w:p>
           <w:pPr>
             <w:rPr>
+              <w:rFonts w:ascii="Arial" w:hAnsi="Arial" w:cs="Arial"/>
+              <w:sz w:val="48"/>
+              <w:szCs w:val="48"/>
               <w:lang w:eastAsia="pt-BR"/>
             </w:rPr>
           </w:pPr>
@@ -498,91 +500,114 @@
               <w:tab w:val="right" w:leader="dot" w:pos="8494"/>
             </w:tabs>
             <w:rPr>
-              <w:rFonts w:eastAsiaTheme="minorEastAsia"/>
+              <w:rFonts w:ascii="Arial" w:eastAsiaTheme="minorEastAsia" w:hAnsi="Arial" w:cs="Arial"/>
               <w:noProof/>
-              <w:sz w:val="24"/>
-              <w:szCs w:val="24"/>
+              <w:sz w:val="52"/>
+              <w:szCs w:val="52"/>
               <w:lang w:eastAsia="pt-BR"/>
             </w:rPr>
           </w:pPr>
           <w:r>
             <w:rPr>
               <w:rFonts w:ascii="Arial" w:hAnsi="Arial" w:cs="Arial"/>
-              <w:sz w:val="36"/>
-              <w:szCs w:val="36"/>
+              <w:sz w:val="48"/>
+              <w:szCs w:val="48"/>
             </w:rPr>
             <w:fldChar w:fldCharType="begin"/>
           </w:r>
           <w:r>
             <w:rPr>
               <w:rFonts w:ascii="Arial" w:hAnsi="Arial" w:cs="Arial"/>
-              <w:sz w:val="36"/>
-              <w:szCs w:val="36"/>
+              <w:sz w:val="48"/>
+              <w:szCs w:val="48"/>
             </w:rPr>
             <w:instrText xml:space="preserve"> TOC \o "1-3" \h \z \u </w:instrText>
           </w:r>
           <w:r>
             <w:rPr>
               <w:rFonts w:ascii="Arial" w:hAnsi="Arial" w:cs="Arial"/>
-              <w:sz w:val="36"/>
-              <w:szCs w:val="36"/>
+              <w:sz w:val="48"/>
+              <w:szCs w:val="48"/>
             </w:rPr>
             <w:fldChar w:fldCharType="separate"/>
           </w:r>
-          <w:hyperlink w:anchor="_Toc162455366" w:history="1">
+          <w:hyperlink w:anchor="_Toc162469114" w:history="1">
             <w:r>
               <w:rPr>
                 <w:rStyle w:val="Hyperlink"/>
                 <w:rFonts w:ascii="Arial" w:hAnsi="Arial" w:cs="Arial"/>
                 <w:noProof/>
+                <w:sz w:val="52"/>
+                <w:szCs w:val="52"/>
               </w:rPr>
               <w:t>Objetivo e escopo do projeto</w:t>
             </w:r>
             <w:r>
               <w:rPr>
-                <w:noProof/>
-                <w:webHidden/>
+                <w:rFonts w:ascii="Arial" w:hAnsi="Arial" w:cs="Arial"/>
+                <w:noProof/>
+                <w:webHidden/>
+                <w:sz w:val="52"/>
+                <w:szCs w:val="52"/>
               </w:rPr>
               <w:tab/>
             </w:r>
             <w:r>
               <w:rPr>
-                <w:noProof/>
-                <w:webHidden/>
+                <w:rFonts w:ascii="Arial" w:hAnsi="Arial" w:cs="Arial"/>
+                <w:noProof/>
+                <w:webHidden/>
+                <w:sz w:val="52"/>
+                <w:szCs w:val="52"/>
               </w:rPr>
               <w:fldChar w:fldCharType="begin"/>
             </w:r>
             <w:r>
               <w:rPr>
-                <w:noProof/>
-                <w:webHidden/>
-              </w:rPr>
-              <w:instrText xml:space="preserve"> PAGEREF _Toc162455366 \h </w:instrText>
-            </w:r>
-            <w:r>
-              <w:rPr>
-                <w:noProof/>
-                <w:webHidden/>
-              </w:rPr>
-            </w:r>
-            <w:r>
-              <w:rPr>
-                <w:noProof/>
-                <w:webHidden/>
+                <w:rFonts w:ascii="Arial" w:hAnsi="Arial" w:cs="Arial"/>
+                <w:noProof/>
+                <w:webHidden/>
+                <w:sz w:val="52"/>
+                <w:szCs w:val="52"/>
+              </w:rPr>
+              <w:instrText xml:space="preserve"> PAGEREF _Toc162469114 \h </w:instrText>
+            </w:r>
+            <w:r>
+              <w:rPr>
+                <w:rFonts w:ascii="Arial" w:hAnsi="Arial" w:cs="Arial"/>
+                <w:noProof/>
+                <w:webHidden/>
+                <w:sz w:val="52"/>
+                <w:szCs w:val="52"/>
+              </w:rPr>
+            </w:r>
+            <w:r>
+              <w:rPr>
+                <w:rFonts w:ascii="Arial" w:hAnsi="Arial" w:cs="Arial"/>
+                <w:noProof/>
+                <w:webHidden/>
+                <w:sz w:val="52"/>
+                <w:szCs w:val="52"/>
               </w:rPr>
               <w:fldChar w:fldCharType="separate"/>
             </w:r>
             <w:r>
               <w:rPr>
-                <w:noProof/>
-                <w:webHidden/>
+                <w:rFonts w:ascii="Arial" w:hAnsi="Arial" w:cs="Arial"/>
+                <w:noProof/>
+                <w:webHidden/>
+                <w:sz w:val="52"/>
+                <w:szCs w:val="52"/>
               </w:rPr>
               <w:t>3</w:t>
             </w:r>
             <w:r>
               <w:rPr>
-                <w:noProof/>
-                <w:webHidden/>
+                <w:rFonts w:ascii="Arial" w:hAnsi="Arial" w:cs="Arial"/>
+                <w:noProof/>
+                <w:webHidden/>
+                <w:sz w:val="52"/>
+                <w:szCs w:val="52"/>
               </w:rPr>
               <w:fldChar w:fldCharType="end"/>
             </w:r>
@@ -595,67 +620,90 @@
               <w:tab w:val="right" w:leader="dot" w:pos="8494"/>
             </w:tabs>
             <w:rPr>
-              <w:rFonts w:eastAsiaTheme="minorEastAsia"/>
+              <w:rFonts w:ascii="Arial" w:eastAsiaTheme="minorEastAsia" w:hAnsi="Arial" w:cs="Arial"/>
               <w:noProof/>
-              <w:sz w:val="24"/>
-              <w:szCs w:val="24"/>
+              <w:sz w:val="52"/>
+              <w:szCs w:val="52"/>
               <w:lang w:eastAsia="pt-BR"/>
             </w:rPr>
           </w:pPr>
-          <w:hyperlink w:anchor="_Toc162455367" w:history="1">
+          <w:hyperlink w:anchor="_Toc162469115" w:history="1">
             <w:r>
               <w:rPr>
                 <w:rStyle w:val="Hyperlink"/>
                 <w:rFonts w:ascii="Arial" w:hAnsi="Arial" w:cs="Arial"/>
                 <w:noProof/>
+                <w:sz w:val="52"/>
+                <w:szCs w:val="52"/>
               </w:rPr>
               <w:t>Principais funcionalidades</w:t>
             </w:r>
             <w:r>
               <w:rPr>
-                <w:noProof/>
-                <w:webHidden/>
+                <w:rFonts w:ascii="Arial" w:hAnsi="Arial" w:cs="Arial"/>
+                <w:noProof/>
+                <w:webHidden/>
+                <w:sz w:val="52"/>
+                <w:szCs w:val="52"/>
               </w:rPr>
               <w:tab/>
             </w:r>
             <w:r>
               <w:rPr>
-                <w:noProof/>
-                <w:webHidden/>
+                <w:rFonts w:ascii="Arial" w:hAnsi="Arial" w:cs="Arial"/>
+                <w:noProof/>
+                <w:webHidden/>
+                <w:sz w:val="52"/>
+                <w:szCs w:val="52"/>
               </w:rPr>
               <w:fldChar w:fldCharType="begin"/>
             </w:r>
             <w:r>
               <w:rPr>
-                <w:noProof/>
-                <w:webHidden/>
-              </w:rPr>
-              <w:instrText xml:space="preserve"> PAGEREF _Toc162455367 \h </w:instrText>
-            </w:r>
-            <w:r>
-              <w:rPr>
-                <w:noProof/>
-                <w:webHidden/>
-              </w:rPr>
-            </w:r>
-            <w:r>
-              <w:rPr>
-                <w:noProof/>
-                <w:webHidden/>
+                <w:rFonts w:ascii="Arial" w:hAnsi="Arial" w:cs="Arial"/>
+                <w:noProof/>
+                <w:webHidden/>
+                <w:sz w:val="52"/>
+                <w:szCs w:val="52"/>
+              </w:rPr>
+              <w:instrText xml:space="preserve"> PAGEREF _Toc162469115 \h </w:instrText>
+            </w:r>
+            <w:r>
+              <w:rPr>
+                <w:rFonts w:ascii="Arial" w:hAnsi="Arial" w:cs="Arial"/>
+                <w:noProof/>
+                <w:webHidden/>
+                <w:sz w:val="52"/>
+                <w:szCs w:val="52"/>
+              </w:rPr>
+            </w:r>
+            <w:r>
+              <w:rPr>
+                <w:rFonts w:ascii="Arial" w:hAnsi="Arial" w:cs="Arial"/>
+                <w:noProof/>
+                <w:webHidden/>
+                <w:sz w:val="52"/>
+                <w:szCs w:val="52"/>
               </w:rPr>
               <w:fldChar w:fldCharType="separate"/>
             </w:r>
             <w:r>
               <w:rPr>
-                <w:noProof/>
-                <w:webHidden/>
+                <w:rFonts w:ascii="Arial" w:hAnsi="Arial" w:cs="Arial"/>
+                <w:noProof/>
+                <w:webHidden/>
+                <w:sz w:val="52"/>
+                <w:szCs w:val="52"/>
               </w:rPr>
               <w:t>4</w:t>
             </w:r>
             <w:r>
               <w:rPr>
-                <w:noProof/>
-                <w:webHidden/>
+                <w:rFonts w:ascii="Arial" w:hAnsi="Arial" w:cs="Arial"/>
+                <w:noProof/>
+                <w:webHidden/>
+                <w:sz w:val="52"/>
+                <w:szCs w:val="52"/>
               </w:rPr>
               <w:fldChar w:fldCharType="end"/>
             </w:r>
@@ -668,67 +716,90 @@
               <w:tab w:val="right" w:leader="dot" w:pos="8494"/>
             </w:tabs>
             <w:rPr>
-              <w:rFonts w:eastAsiaTheme="minorEastAsia"/>
+              <w:rFonts w:ascii="Arial" w:eastAsiaTheme="minorEastAsia" w:hAnsi="Arial" w:cs="Arial"/>
               <w:noProof/>
-              <w:sz w:val="24"/>
-              <w:szCs w:val="24"/>
+              <w:sz w:val="52"/>
+              <w:szCs w:val="52"/>
               <w:lang w:eastAsia="pt-BR"/>
             </w:rPr>
           </w:pPr>
-          <w:hyperlink w:anchor="_Toc162455368" w:history="1">
+          <w:hyperlink w:anchor="_Toc162469116" w:history="1">
             <w:r>
               <w:rPr>
                 <w:rStyle w:val="Hyperlink"/>
                 <w:rFonts w:ascii="Arial" w:hAnsi="Arial" w:cs="Arial"/>
                 <w:noProof/>
+                <w:sz w:val="52"/>
+                <w:szCs w:val="52"/>
               </w:rPr>
               <w:t>Protótipos das telas</w:t>
             </w:r>
             <w:r>
               <w:rPr>
-                <w:noProof/>
-                <w:webHidden/>
+                <w:rFonts w:ascii="Arial" w:hAnsi="Arial" w:cs="Arial"/>
+                <w:noProof/>
+                <w:webHidden/>
+                <w:sz w:val="52"/>
+                <w:szCs w:val="52"/>
               </w:rPr>
               <w:tab/>
             </w:r>
             <w:r>
               <w:rPr>
-                <w:noProof/>
-                <w:webHidden/>
+                <w:rFonts w:ascii="Arial" w:hAnsi="Arial" w:cs="Arial"/>
+                <w:noProof/>
+                <w:webHidden/>
+                <w:sz w:val="52"/>
+                <w:szCs w:val="52"/>
               </w:rPr>
               <w:fldChar w:fldCharType="begin"/>
             </w:r>
             <w:r>
               <w:rPr>
-                <w:noProof/>
-                <w:webHidden/>
-              </w:rPr>
-              <w:instrText xml:space="preserve"> PAGEREF _Toc162455368 \h </w:instrText>
-            </w:r>
-            <w:r>
-              <w:rPr>
-                <w:noProof/>
-                <w:webHidden/>
-              </w:rPr>
-            </w:r>
-            <w:r>
-              <w:rPr>
-                <w:noProof/>
-                <w:webHidden/>
+                <w:rFonts w:ascii="Arial" w:hAnsi="Arial" w:cs="Arial"/>
+                <w:noProof/>
+                <w:webHidden/>
+                <w:sz w:val="52"/>
+                <w:szCs w:val="52"/>
+              </w:rPr>
+              <w:instrText xml:space="preserve"> PAGEREF _Toc162469116 \h </w:instrText>
+            </w:r>
+            <w:r>
+              <w:rPr>
+                <w:rFonts w:ascii="Arial" w:hAnsi="Arial" w:cs="Arial"/>
+                <w:noProof/>
+                <w:webHidden/>
+                <w:sz w:val="52"/>
+                <w:szCs w:val="52"/>
+              </w:rPr>
+            </w:r>
+            <w:r>
+              <w:rPr>
+                <w:rFonts w:ascii="Arial" w:hAnsi="Arial" w:cs="Arial"/>
+                <w:noProof/>
+                <w:webHidden/>
+                <w:sz w:val="52"/>
+                <w:szCs w:val="52"/>
               </w:rPr>
               <w:fldChar w:fldCharType="separate"/>
             </w:r>
             <w:r>
               <w:rPr>
-                <w:noProof/>
-                <w:webHidden/>
+                <w:rFonts w:ascii="Arial" w:hAnsi="Arial" w:cs="Arial"/>
+                <w:noProof/>
+                <w:webHidden/>
+                <w:sz w:val="52"/>
+                <w:szCs w:val="52"/>
               </w:rPr>
               <w:t>5</w:t>
             </w:r>
             <w:r>
               <w:rPr>
-                <w:noProof/>
-                <w:webHidden/>
+                <w:rFonts w:ascii="Arial" w:hAnsi="Arial" w:cs="Arial"/>
+                <w:noProof/>
+                <w:webHidden/>
+                <w:sz w:val="52"/>
+                <w:szCs w:val="52"/>
               </w:rPr>
               <w:fldChar w:fldCharType="end"/>
             </w:r>
@@ -741,67 +812,90 @@
               <w:tab w:val="right" w:leader="dot" w:pos="8494"/>
             </w:tabs>
             <w:rPr>
-              <w:rFonts w:eastAsiaTheme="minorEastAsia"/>
+              <w:rFonts w:ascii="Arial" w:eastAsiaTheme="minorEastAsia" w:hAnsi="Arial" w:cs="Arial"/>
               <w:noProof/>
-              <w:sz w:val="24"/>
-              <w:szCs w:val="24"/>
+              <w:sz w:val="52"/>
+              <w:szCs w:val="52"/>
               <w:lang w:eastAsia="pt-BR"/>
             </w:rPr>
           </w:pPr>
-          <w:hyperlink w:anchor="_Toc162455369" w:history="1">
+          <w:hyperlink w:anchor="_Toc162469117" w:history="1">
             <w:r>
               <w:rPr>
                 <w:rStyle w:val="Hyperlink"/>
                 <w:rFonts w:ascii="Arial" w:hAnsi="Arial" w:cs="Arial"/>
                 <w:noProof/>
+                <w:sz w:val="52"/>
+                <w:szCs w:val="52"/>
               </w:rPr>
               <w:t>Modelagem Banco de Dados</w:t>
             </w:r>
             <w:r>
               <w:rPr>
-                <w:noProof/>
-                <w:webHidden/>
+                <w:rFonts w:ascii="Arial" w:hAnsi="Arial" w:cs="Arial"/>
+                <w:noProof/>
+                <w:webHidden/>
+                <w:sz w:val="52"/>
+                <w:szCs w:val="52"/>
               </w:rPr>
               <w:tab/>
             </w:r>
             <w:r>
               <w:rPr>
-                <w:noProof/>
-                <w:webHidden/>
+                <w:rFonts w:ascii="Arial" w:hAnsi="Arial" w:cs="Arial"/>
+                <w:noProof/>
+                <w:webHidden/>
+                <w:sz w:val="52"/>
+                <w:szCs w:val="52"/>
               </w:rPr>
               <w:fldChar w:fldCharType="begin"/>
             </w:r>
             <w:r>
               <w:rPr>
-                <w:noProof/>
-                <w:webHidden/>
-              </w:rPr>
-              <w:instrText xml:space="preserve"> PAGEREF _Toc162455369 \h </w:instrText>
-            </w:r>
-            <w:r>
-              <w:rPr>
-                <w:noProof/>
-                <w:webHidden/>
-              </w:rPr>
-            </w:r>
-            <w:r>
-              <w:rPr>
-                <w:noProof/>
-                <w:webHidden/>
+                <w:rFonts w:ascii="Arial" w:hAnsi="Arial" w:cs="Arial"/>
+                <w:noProof/>
+                <w:webHidden/>
+                <w:sz w:val="52"/>
+                <w:szCs w:val="52"/>
+              </w:rPr>
+              <w:instrText xml:space="preserve"> PAGEREF _Toc162469117 \h </w:instrText>
+            </w:r>
+            <w:r>
+              <w:rPr>
+                <w:rFonts w:ascii="Arial" w:hAnsi="Arial" w:cs="Arial"/>
+                <w:noProof/>
+                <w:webHidden/>
+                <w:sz w:val="52"/>
+                <w:szCs w:val="52"/>
+              </w:rPr>
+            </w:r>
+            <w:r>
+              <w:rPr>
+                <w:rFonts w:ascii="Arial" w:hAnsi="Arial" w:cs="Arial"/>
+                <w:noProof/>
+                <w:webHidden/>
+                <w:sz w:val="52"/>
+                <w:szCs w:val="52"/>
               </w:rPr>
               <w:fldChar w:fldCharType="separate"/>
             </w:r>
             <w:r>
               <w:rPr>
-                <w:noProof/>
-                <w:webHidden/>
+                <w:rFonts w:ascii="Arial" w:hAnsi="Arial" w:cs="Arial"/>
+                <w:noProof/>
+                <w:webHidden/>
+                <w:sz w:val="52"/>
+                <w:szCs w:val="52"/>
               </w:rPr>
               <w:t>8</w:t>
             </w:r>
             <w:r>
               <w:rPr>
-                <w:noProof/>
-                <w:webHidden/>
+                <w:rFonts w:ascii="Arial" w:hAnsi="Arial" w:cs="Arial"/>
+                <w:noProof/>
+                <w:webHidden/>
+                <w:sz w:val="52"/>
+                <w:szCs w:val="52"/>
               </w:rPr>
               <w:fldChar w:fldCharType="end"/>
             </w:r>
@@ -814,67 +908,90 @@
               <w:tab w:val="right" w:leader="dot" w:pos="8494"/>
             </w:tabs>
             <w:rPr>
-              <w:rFonts w:eastAsiaTheme="minorEastAsia"/>
+              <w:rFonts w:ascii="Arial" w:eastAsiaTheme="minorEastAsia" w:hAnsi="Arial" w:cs="Arial"/>
               <w:noProof/>
-              <w:sz w:val="24"/>
-              <w:szCs w:val="24"/>
+              <w:sz w:val="52"/>
+              <w:szCs w:val="52"/>
               <w:lang w:eastAsia="pt-BR"/>
             </w:rPr>
           </w:pPr>
-          <w:hyperlink w:anchor="_Toc162455370" w:history="1">
+          <w:hyperlink w:anchor="_Toc162469118" w:history="1">
             <w:r>
               <w:rPr>
                 <w:rStyle w:val="Hyperlink"/>
                 <w:rFonts w:ascii="Arial" w:hAnsi="Arial" w:cs="Arial"/>
                 <w:noProof/>
+                <w:sz w:val="52"/>
+                <w:szCs w:val="52"/>
               </w:rPr>
               <w:t>Tabelas e relacionamentos</w:t>
             </w:r>
             <w:r>
               <w:rPr>
-                <w:noProof/>
-                <w:webHidden/>
+                <w:rFonts w:ascii="Arial" w:hAnsi="Arial" w:cs="Arial"/>
+                <w:noProof/>
+                <w:webHidden/>
+                <w:sz w:val="52"/>
+                <w:szCs w:val="52"/>
               </w:rPr>
               <w:tab/>
             </w:r>
             <w:r>
               <w:rPr>
-                <w:noProof/>
-                <w:webHidden/>
+                <w:rFonts w:ascii="Arial" w:hAnsi="Arial" w:cs="Arial"/>
+                <w:noProof/>
+                <w:webHidden/>
+                <w:sz w:val="52"/>
+                <w:szCs w:val="52"/>
               </w:rPr>
               <w:fldChar w:fldCharType="begin"/>
             </w:r>
             <w:r>
               <w:rPr>
-                <w:noProof/>
-                <w:webHidden/>
-              </w:rPr>
-              <w:instrText xml:space="preserve"> PAGEREF _Toc162455370 \h </w:instrText>
-            </w:r>
-            <w:r>
-              <w:rPr>
-                <w:noProof/>
-                <w:webHidden/>
-              </w:rPr>
-            </w:r>
-            <w:r>
-              <w:rPr>
-                <w:noProof/>
-                <w:webHidden/>
+                <w:rFonts w:ascii="Arial" w:hAnsi="Arial" w:cs="Arial"/>
+                <w:noProof/>
+                <w:webHidden/>
+                <w:sz w:val="52"/>
+                <w:szCs w:val="52"/>
+              </w:rPr>
+              <w:instrText xml:space="preserve"> PAGEREF _Toc162469118 \h </w:instrText>
+            </w:r>
+            <w:r>
+              <w:rPr>
+                <w:rFonts w:ascii="Arial" w:hAnsi="Arial" w:cs="Arial"/>
+                <w:noProof/>
+                <w:webHidden/>
+                <w:sz w:val="52"/>
+                <w:szCs w:val="52"/>
+              </w:rPr>
+            </w:r>
+            <w:r>
+              <w:rPr>
+                <w:rFonts w:ascii="Arial" w:hAnsi="Arial" w:cs="Arial"/>
+                <w:noProof/>
+                <w:webHidden/>
+                <w:sz w:val="52"/>
+                <w:szCs w:val="52"/>
               </w:rPr>
               <w:fldChar w:fldCharType="separate"/>
             </w:r>
             <w:r>
               <w:rPr>
-                <w:noProof/>
-                <w:webHidden/>
+                <w:rFonts w:ascii="Arial" w:hAnsi="Arial" w:cs="Arial"/>
+                <w:noProof/>
+                <w:webHidden/>
+                <w:sz w:val="52"/>
+                <w:szCs w:val="52"/>
               </w:rPr>
               <w:t>8</w:t>
             </w:r>
             <w:r>
               <w:rPr>
-                <w:noProof/>
-                <w:webHidden/>
+                <w:rFonts w:ascii="Arial" w:hAnsi="Arial" w:cs="Arial"/>
+                <w:noProof/>
+                <w:webHidden/>
+                <w:sz w:val="52"/>
+                <w:szCs w:val="52"/>
               </w:rPr>
               <w:fldChar w:fldCharType="end"/>
             </w:r>
@@ -887,67 +1004,90 @@
               <w:tab w:val="right" w:leader="dot" w:pos="8494"/>
             </w:tabs>
             <w:rPr>
-              <w:rFonts w:eastAsiaTheme="minorEastAsia"/>
+              <w:rFonts w:ascii="Arial" w:eastAsiaTheme="minorEastAsia" w:hAnsi="Arial" w:cs="Arial"/>
               <w:noProof/>
-              <w:sz w:val="24"/>
-              <w:szCs w:val="24"/>
+              <w:sz w:val="52"/>
+              <w:szCs w:val="52"/>
               <w:lang w:eastAsia="pt-BR"/>
             </w:rPr>
           </w:pPr>
-          <w:hyperlink w:anchor="_Toc162455371" w:history="1">
+          <w:hyperlink w:anchor="_Toc162469119" w:history="1">
             <w:r>
               <w:rPr>
                 <w:rStyle w:val="Hyperlink"/>
                 <w:rFonts w:ascii="Arial" w:hAnsi="Arial" w:cs="Arial"/>
                 <w:noProof/>
-              </w:rPr>
-              <w:t>Digrama de classes</w:t>
-            </w:r>
-            <w:r>
-              <w:rPr>
-                <w:noProof/>
-                <w:webHidden/>
+                <w:sz w:val="52"/>
+                <w:szCs w:val="52"/>
+              </w:rPr>
+              <w:t>Diagrama de classes</w:t>
+            </w:r>
+            <w:r>
+              <w:rPr>
+                <w:rFonts w:ascii="Arial" w:hAnsi="Arial" w:cs="Arial"/>
+                <w:noProof/>
+                <w:webHidden/>
+                <w:sz w:val="52"/>
+                <w:szCs w:val="52"/>
               </w:rPr>
               <w:tab/>
             </w:r>
             <w:r>
               <w:rPr>
-                <w:noProof/>
-                <w:webHidden/>
+                <w:rFonts w:ascii="Arial" w:hAnsi="Arial" w:cs="Arial"/>
+                <w:noProof/>
+                <w:webHidden/>
+                <w:sz w:val="52"/>
+                <w:szCs w:val="52"/>
               </w:rPr>
               <w:fldChar w:fldCharType="begin"/>
             </w:r>
             <w:r>
               <w:rPr>
-                <w:noProof/>
-                <w:webHidden/>
-              </w:rPr>
-              <w:instrText xml:space="preserve"> PAGEREF _Toc162455371 \h </w:instrText>
-            </w:r>
-            <w:r>
-              <w:rPr>
-                <w:noProof/>
-                <w:webHidden/>
-              </w:rPr>
-            </w:r>
-            <w:r>
-              <w:rPr>
-                <w:noProof/>
-                <w:webHidden/>
+                <w:rFonts w:ascii="Arial" w:hAnsi="Arial" w:cs="Arial"/>
+                <w:noProof/>
+                <w:webHidden/>
+                <w:sz w:val="52"/>
+                <w:szCs w:val="52"/>
+              </w:rPr>
+              <w:instrText xml:space="preserve"> PAGEREF _Toc162469119 \h </w:instrText>
+            </w:r>
+            <w:r>
+              <w:rPr>
+                <w:rFonts w:ascii="Arial" w:hAnsi="Arial" w:cs="Arial"/>
+                <w:noProof/>
+                <w:webHidden/>
+                <w:sz w:val="52"/>
+                <w:szCs w:val="52"/>
+              </w:rPr>
+            </w:r>
+            <w:r>
+              <w:rPr>
+                <w:rFonts w:ascii="Arial" w:hAnsi="Arial" w:cs="Arial"/>
+                <w:noProof/>
+                <w:webHidden/>
+                <w:sz w:val="52"/>
+                <w:szCs w:val="52"/>
               </w:rPr>
               <w:fldChar w:fldCharType="separate"/>
             </w:r>
             <w:r>
               <w:rPr>
-                <w:noProof/>
-                <w:webHidden/>
+                <w:rFonts w:ascii="Arial" w:hAnsi="Arial" w:cs="Arial"/>
+                <w:noProof/>
+                <w:webHidden/>
+                <w:sz w:val="52"/>
+                <w:szCs w:val="52"/>
               </w:rPr>
               <w:t>8</w:t>
             </w:r>
             <w:r>
               <w:rPr>
-                <w:noProof/>
-                <w:webHidden/>
+                <w:rFonts w:ascii="Arial" w:hAnsi="Arial" w:cs="Arial"/>
+                <w:noProof/>
+                <w:webHidden/>
+                <w:sz w:val="52"/>
+                <w:szCs w:val="52"/>
               </w:rPr>
               <w:fldChar w:fldCharType="end"/>
             </w:r>
@@ -960,67 +1100,90 @@
               <w:tab w:val="right" w:leader="dot" w:pos="8494"/>
             </w:tabs>
             <w:rPr>
-              <w:rFonts w:eastAsiaTheme="minorEastAsia"/>
+              <w:rFonts w:ascii="Arial" w:eastAsiaTheme="minorEastAsia" w:hAnsi="Arial" w:cs="Arial"/>
               <w:noProof/>
-              <w:sz w:val="24"/>
-              <w:szCs w:val="24"/>
+              <w:sz w:val="52"/>
+              <w:szCs w:val="52"/>
               <w:lang w:eastAsia="pt-BR"/>
             </w:rPr>
           </w:pPr>
-          <w:hyperlink w:anchor="_Toc162455372" w:history="1">
+          <w:hyperlink w:anchor="_Toc162469120" w:history="1">
             <w:r>
               <w:rPr>
                 <w:rStyle w:val="Hyperlink"/>
                 <w:rFonts w:ascii="Arial" w:hAnsi="Arial" w:cs="Arial"/>
                 <w:noProof/>
+                <w:sz w:val="52"/>
+                <w:szCs w:val="52"/>
               </w:rPr>
               <w:t>Estrutura do projeto</w:t>
             </w:r>
             <w:r>
               <w:rPr>
-                <w:noProof/>
-                <w:webHidden/>
+                <w:rFonts w:ascii="Arial" w:hAnsi="Arial" w:cs="Arial"/>
+                <w:noProof/>
+                <w:webHidden/>
+                <w:sz w:val="52"/>
+                <w:szCs w:val="52"/>
               </w:rPr>
               <w:tab/>
             </w:r>
             <w:r>
               <w:rPr>
-                <w:noProof/>
-                <w:webHidden/>
+                <w:rFonts w:ascii="Arial" w:hAnsi="Arial" w:cs="Arial"/>
+                <w:noProof/>
+                <w:webHidden/>
+                <w:sz w:val="52"/>
+                <w:szCs w:val="52"/>
               </w:rPr>
               <w:fldChar w:fldCharType="begin"/>
             </w:r>
             <w:r>
               <w:rPr>
-                <w:noProof/>
-                <w:webHidden/>
-              </w:rPr>
-              <w:instrText xml:space="preserve"> PAGEREF _Toc162455372 \h </w:instrText>
-            </w:r>
-            <w:r>
-              <w:rPr>
-                <w:noProof/>
-                <w:webHidden/>
-              </w:rPr>
-            </w:r>
-            <w:r>
-              <w:rPr>
-                <w:noProof/>
-                <w:webHidden/>
+                <w:rFonts w:ascii="Arial" w:hAnsi="Arial" w:cs="Arial"/>
+                <w:noProof/>
+                <w:webHidden/>
+                <w:sz w:val="52"/>
+                <w:szCs w:val="52"/>
+              </w:rPr>
+              <w:instrText xml:space="preserve"> PAGEREF _Toc162469120 \h </w:instrText>
+            </w:r>
+            <w:r>
+              <w:rPr>
+                <w:rFonts w:ascii="Arial" w:hAnsi="Arial" w:cs="Arial"/>
+                <w:noProof/>
+                <w:webHidden/>
+                <w:sz w:val="52"/>
+                <w:szCs w:val="52"/>
+              </w:rPr>
+            </w:r>
+            <w:r>
+              <w:rPr>
+                <w:rFonts w:ascii="Arial" w:hAnsi="Arial" w:cs="Arial"/>
+                <w:noProof/>
+                <w:webHidden/>
+                <w:sz w:val="52"/>
+                <w:szCs w:val="52"/>
               </w:rPr>
               <w:fldChar w:fldCharType="separate"/>
             </w:r>
             <w:r>
               <w:rPr>
-                <w:noProof/>
-                <w:webHidden/>
+                <w:rFonts w:ascii="Arial" w:hAnsi="Arial" w:cs="Arial"/>
+                <w:noProof/>
+                <w:webHidden/>
+                <w:sz w:val="52"/>
+                <w:szCs w:val="52"/>
               </w:rPr>
               <w:t>9</w:t>
             </w:r>
             <w:r>
               <w:rPr>
-                <w:noProof/>
-                <w:webHidden/>
+                <w:rFonts w:ascii="Arial" w:hAnsi="Arial" w:cs="Arial"/>
+                <w:noProof/>
+                <w:webHidden/>
+                <w:sz w:val="52"/>
+                <w:szCs w:val="52"/>
               </w:rPr>
               <w:fldChar w:fldCharType="end"/>
             </w:r>
@@ -1033,80 +1196,108 @@
               <w:tab w:val="right" w:leader="dot" w:pos="8494"/>
             </w:tabs>
             <w:rPr>
-              <w:rFonts w:eastAsiaTheme="minorEastAsia"/>
+              <w:rFonts w:ascii="Arial" w:eastAsiaTheme="minorEastAsia" w:hAnsi="Arial" w:cs="Arial"/>
               <w:noProof/>
-              <w:sz w:val="24"/>
-              <w:szCs w:val="24"/>
+              <w:sz w:val="52"/>
+              <w:szCs w:val="52"/>
               <w:lang w:eastAsia="pt-BR"/>
             </w:rPr>
           </w:pPr>
-          <w:hyperlink w:anchor="_Toc162455373" w:history="1">
+          <w:hyperlink w:anchor="_Toc162469121" w:history="1">
             <w:r>
               <w:rPr>
                 <w:rStyle w:val="Hyperlink"/>
                 <w:rFonts w:ascii="Arial" w:hAnsi="Arial" w:cs="Arial"/>
                 <w:noProof/>
+                <w:sz w:val="52"/>
+                <w:szCs w:val="52"/>
               </w:rPr>
               <w:t>Procedimento para executar</w:t>
             </w:r>
             <w:r>
               <w:rPr>
-                <w:noProof/>
-                <w:webHidden/>
+                <w:rFonts w:ascii="Arial" w:hAnsi="Arial" w:cs="Arial"/>
+                <w:noProof/>
+                <w:webHidden/>
+                <w:sz w:val="52"/>
+                <w:szCs w:val="52"/>
               </w:rPr>
               <w:tab/>
             </w:r>
             <w:r>
               <w:rPr>
-                <w:noProof/>
-                <w:webHidden/>
+                <w:rFonts w:ascii="Arial" w:hAnsi="Arial" w:cs="Arial"/>
+                <w:noProof/>
+                <w:webHidden/>
+                <w:sz w:val="52"/>
+                <w:szCs w:val="52"/>
               </w:rPr>
               <w:fldChar w:fldCharType="begin"/>
             </w:r>
             <w:r>
               <w:rPr>
-                <w:noProof/>
-                <w:webHidden/>
-              </w:rPr>
-              <w:instrText xml:space="preserve"> PAGEREF _Toc162455373 \h </w:instrText>
-            </w:r>
-            <w:r>
-              <w:rPr>
-                <w:noProof/>
-                <w:webHidden/>
-              </w:rPr>
-            </w:r>
-            <w:r>
-              <w:rPr>
-                <w:noProof/>
-                <w:webHidden/>
+                <w:rFonts w:ascii="Arial" w:hAnsi="Arial" w:cs="Arial"/>
+                <w:noProof/>
+                <w:webHidden/>
+                <w:sz w:val="52"/>
+                <w:szCs w:val="52"/>
+              </w:rPr>
+              <w:instrText xml:space="preserve"> PAGEREF _Toc162469121 \h </w:instrText>
+            </w:r>
+            <w:r>
+              <w:rPr>
+                <w:rFonts w:ascii="Arial" w:hAnsi="Arial" w:cs="Arial"/>
+                <w:noProof/>
+                <w:webHidden/>
+                <w:sz w:val="52"/>
+                <w:szCs w:val="52"/>
+              </w:rPr>
+            </w:r>
+            <w:r>
+              <w:rPr>
+                <w:rFonts w:ascii="Arial" w:hAnsi="Arial" w:cs="Arial"/>
+                <w:noProof/>
+                <w:webHidden/>
+                <w:sz w:val="52"/>
+                <w:szCs w:val="52"/>
               </w:rPr>
               <w:fldChar w:fldCharType="separate"/>
             </w:r>
             <w:r>
               <w:rPr>
-                <w:noProof/>
-                <w:webHidden/>
+                <w:rFonts w:ascii="Arial" w:hAnsi="Arial" w:cs="Arial"/>
+                <w:noProof/>
+                <w:webHidden/>
+                <w:sz w:val="52"/>
+                <w:szCs w:val="52"/>
               </w:rPr>
               <w:t>10</w:t>
             </w:r>
             <w:r>
               <w:rPr>
-                <w:noProof/>
-                <w:webHidden/>
+                <w:rFonts w:ascii="Arial" w:hAnsi="Arial" w:cs="Arial"/>
+                <w:noProof/>
+                <w:webHidden/>
+                <w:sz w:val="52"/>
+                <w:szCs w:val="52"/>
               </w:rPr>
               <w:fldChar w:fldCharType="end"/>
             </w:r>
           </w:hyperlink>
         </w:p>
         <w:p>
+          <w:pPr>
+            <w:rPr>
+              <w:rFonts w:ascii="Arial" w:hAnsi="Arial" w:cs="Arial"/>
+            </w:rPr>
+          </w:pPr>
           <w:r>
             <w:rPr>
               <w:rFonts w:ascii="Arial" w:hAnsi="Arial" w:cs="Arial"/>
               <w:b/>
               <w:bCs/>
-              <w:sz w:val="36"/>
-              <w:szCs w:val="36"/>
+              <w:sz w:val="48"/>
+              <w:szCs w:val="48"/>
             </w:rPr>
             <w:fldChar w:fldCharType="end"/>
           </w:r>
@@ -1119,7 +1310,7 @@
         <w:spacing w:before="0" w:beforeAutospacing="0" w:after="0" w:afterAutospacing="0"/>
         <w:textAlignment w:val="baseline"/>
         <w:rPr>
-          <w:rFonts w:ascii="Segoe UI" w:hAnsi="Segoe UI" w:cs="Segoe UI"/>
+          <w:rFonts w:ascii="Arial" w:hAnsi="Arial" w:cs="Arial"/>
           <w:sz w:val="18"/>
           <w:szCs w:val="18"/>
         </w:rPr>
@@ -1131,7 +1322,7 @@
         <w:spacing w:before="0" w:beforeAutospacing="0" w:after="0" w:afterAutospacing="0"/>
         <w:textAlignment w:val="baseline"/>
         <w:rPr>
-          <w:rFonts w:ascii="Segoe UI" w:hAnsi="Segoe UI" w:cs="Segoe UI"/>
+          <w:rFonts w:ascii="Arial" w:hAnsi="Arial" w:cs="Arial"/>
           <w:sz w:val="18"/>
           <w:szCs w:val="18"/>
         </w:rPr>
@@ -1143,7 +1334,7 @@
         <w:spacing w:before="0" w:beforeAutospacing="0" w:after="0" w:afterAutospacing="0"/>
         <w:textAlignment w:val="baseline"/>
         <w:rPr>
-          <w:rFonts w:ascii="Segoe UI" w:hAnsi="Segoe UI" w:cs="Segoe UI"/>
+          <w:rFonts w:ascii="Arial" w:hAnsi="Arial" w:cs="Arial"/>
           <w:sz w:val="18"/>
           <w:szCs w:val="18"/>
         </w:rPr>
@@ -1155,7 +1346,7 @@
         <w:spacing w:before="0" w:beforeAutospacing="0" w:after="0" w:afterAutospacing="0"/>
         <w:textAlignment w:val="baseline"/>
         <w:rPr>
-          <w:rFonts w:ascii="Segoe UI" w:hAnsi="Segoe UI" w:cs="Segoe UI"/>
+          <w:rFonts w:ascii="Arial" w:hAnsi="Arial" w:cs="Arial"/>
           <w:sz w:val="18"/>
           <w:szCs w:val="18"/>
         </w:rPr>
@@ -1167,7 +1358,7 @@
         <w:spacing w:before="0" w:beforeAutospacing="0" w:after="0" w:afterAutospacing="0"/>
         <w:textAlignment w:val="baseline"/>
         <w:rPr>
-          <w:rFonts w:ascii="Segoe UI" w:hAnsi="Segoe UI" w:cs="Segoe UI"/>
+          <w:rFonts w:ascii="Arial" w:hAnsi="Arial" w:cs="Arial"/>
           <w:sz w:val="18"/>
           <w:szCs w:val="18"/>
         </w:rPr>
@@ -1179,7 +1370,7 @@
         <w:spacing w:before="0" w:beforeAutospacing="0" w:after="0" w:afterAutospacing="0"/>
         <w:textAlignment w:val="baseline"/>
         <w:rPr>
-          <w:rFonts w:ascii="Segoe UI" w:hAnsi="Segoe UI" w:cs="Segoe UI"/>
+          <w:rFonts w:ascii="Arial" w:hAnsi="Arial" w:cs="Arial"/>
           <w:sz w:val="18"/>
           <w:szCs w:val="18"/>
         </w:rPr>
@@ -1191,7 +1382,7 @@
         <w:spacing w:before="0" w:beforeAutospacing="0" w:after="0" w:afterAutospacing="0"/>
         <w:textAlignment w:val="baseline"/>
         <w:rPr>
-          <w:rFonts w:ascii="Segoe UI" w:hAnsi="Segoe UI" w:cs="Segoe UI"/>
+          <w:rFonts w:ascii="Arial" w:hAnsi="Arial" w:cs="Arial"/>
           <w:sz w:val="18"/>
           <w:szCs w:val="18"/>
         </w:rPr>
@@ -1203,7 +1394,7 @@
         <w:spacing w:before="0" w:beforeAutospacing="0" w:after="0" w:afterAutospacing="0"/>
         <w:textAlignment w:val="baseline"/>
         <w:rPr>
-          <w:rFonts w:ascii="Segoe UI" w:hAnsi="Segoe UI" w:cs="Segoe UI"/>
+          <w:rFonts w:ascii="Arial" w:hAnsi="Arial" w:cs="Arial"/>
           <w:sz w:val="18"/>
           <w:szCs w:val="18"/>
         </w:rPr>
@@ -1215,7 +1406,7 @@
         <w:spacing w:before="0" w:beforeAutospacing="0" w:after="0" w:afterAutospacing="0"/>
         <w:textAlignment w:val="baseline"/>
         <w:rPr>
-          <w:rFonts w:ascii="Segoe UI" w:hAnsi="Segoe UI" w:cs="Segoe UI"/>
+          <w:rFonts w:ascii="Arial" w:hAnsi="Arial" w:cs="Arial"/>
           <w:sz w:val="18"/>
           <w:szCs w:val="18"/>
         </w:rPr>
@@ -1227,7 +1418,7 @@
         <w:spacing w:before="0" w:beforeAutospacing="0" w:after="0" w:afterAutospacing="0"/>
         <w:textAlignment w:val="baseline"/>
         <w:rPr>
-          <w:rFonts w:ascii="Segoe UI" w:hAnsi="Segoe UI" w:cs="Segoe UI"/>
+          <w:rFonts w:ascii="Arial" w:hAnsi="Arial" w:cs="Arial"/>
           <w:sz w:val="18"/>
           <w:szCs w:val="18"/>
         </w:rPr>
@@ -1239,7 +1430,7 @@
         <w:spacing w:before="0" w:beforeAutospacing="0" w:after="0" w:afterAutospacing="0"/>
         <w:textAlignment w:val="baseline"/>
         <w:rPr>
-          <w:rFonts w:ascii="Segoe UI" w:hAnsi="Segoe UI" w:cs="Segoe UI"/>
+          <w:rFonts w:ascii="Arial" w:hAnsi="Arial" w:cs="Arial"/>
           <w:sz w:val="18"/>
           <w:szCs w:val="18"/>
         </w:rPr>
@@ -1251,7 +1442,7 @@
         <w:spacing w:before="0" w:beforeAutospacing="0" w:after="0" w:afterAutospacing="0"/>
         <w:textAlignment w:val="baseline"/>
         <w:rPr>
-          <w:rFonts w:ascii="Segoe UI" w:hAnsi="Segoe UI" w:cs="Segoe UI"/>
+          <w:rFonts w:ascii="Arial" w:hAnsi="Arial" w:cs="Arial"/>
           <w:sz w:val="18"/>
           <w:szCs w:val="18"/>
         </w:rPr>
@@ -1263,7 +1454,7 @@
         <w:spacing w:before="0" w:beforeAutospacing="0" w:after="0" w:afterAutospacing="0"/>
         <w:textAlignment w:val="baseline"/>
         <w:rPr>
-          <w:rFonts w:ascii="Segoe UI" w:hAnsi="Segoe UI" w:cs="Segoe UI"/>
+          <w:rFonts w:ascii="Arial" w:hAnsi="Arial" w:cs="Arial"/>
           <w:sz w:val="18"/>
           <w:szCs w:val="18"/>
         </w:rPr>
@@ -1275,7 +1466,7 @@
         <w:spacing w:before="0" w:beforeAutospacing="0" w:after="0" w:afterAutospacing="0"/>
         <w:textAlignment w:val="baseline"/>
         <w:rPr>
-          <w:rFonts w:ascii="Segoe UI" w:hAnsi="Segoe UI" w:cs="Segoe UI"/>
+          <w:rFonts w:ascii="Arial" w:hAnsi="Arial" w:cs="Arial"/>
           <w:sz w:val="18"/>
           <w:szCs w:val="18"/>
         </w:rPr>
@@ -1287,7 +1478,7 @@
         <w:spacing w:before="0" w:beforeAutospacing="0" w:after="0" w:afterAutospacing="0"/>
         <w:textAlignment w:val="baseline"/>
         <w:rPr>
-          <w:rFonts w:ascii="Segoe UI" w:hAnsi="Segoe UI" w:cs="Segoe UI"/>
+          <w:rFonts w:ascii="Arial" w:hAnsi="Arial" w:cs="Arial"/>
           <w:sz w:val="18"/>
           <w:szCs w:val="18"/>
         </w:rPr>
@@ -1299,7 +1490,7 @@
         <w:spacing w:before="0" w:beforeAutospacing="0" w:after="0" w:afterAutospacing="0"/>
         <w:textAlignment w:val="baseline"/>
         <w:rPr>
-          <w:rFonts w:ascii="Segoe UI" w:hAnsi="Segoe UI" w:cs="Segoe UI"/>
+          <w:rFonts w:ascii="Arial" w:hAnsi="Arial" w:cs="Arial"/>
           <w:sz w:val="18"/>
           <w:szCs w:val="18"/>
         </w:rPr>
@@ -1311,7 +1502,7 @@
         <w:spacing w:before="0" w:beforeAutospacing="0" w:after="0" w:afterAutospacing="0"/>
         <w:textAlignment w:val="baseline"/>
         <w:rPr>
-          <w:rFonts w:ascii="Segoe UI" w:hAnsi="Segoe UI" w:cs="Segoe UI"/>
+          <w:rFonts w:ascii="Arial" w:hAnsi="Arial" w:cs="Arial"/>
           <w:sz w:val="18"/>
           <w:szCs w:val="18"/>
         </w:rPr>
@@ -1323,11 +1514,35 @@
         <w:spacing w:before="0" w:beforeAutospacing="0" w:after="0" w:afterAutospacing="0"/>
         <w:textAlignment w:val="baseline"/>
         <w:rPr>
-          <w:rFonts w:ascii="Segoe UI" w:hAnsi="Segoe UI" w:cs="Segoe UI"/>
+          <w:rFonts w:ascii="Arial" w:hAnsi="Arial" w:cs="Arial"/>
           <w:sz w:val="18"/>
           <w:szCs w:val="18"/>
         </w:rPr>
       </w:pPr>
+    </w:p>
+    <w:p>
+      <w:bookmarkStart w:id="0" w:name="_Toc162469114"/>
+    </w:p>
+    <w:p/>
+    <w:p/>
+    <w:p/>
+    <w:p>
+      <w:pPr>
+        <w:pStyle w:val="Heading1"/>
+        <w:rPr>
+          <w:rFonts w:ascii="Arial" w:hAnsi="Arial" w:cs="Arial"/>
+          <w:color w:val="auto"/>
+        </w:rPr>
+      </w:pPr>
+      <w:r>
+        <w:rPr>
+          <w:rFonts w:ascii="Arial" w:hAnsi="Arial" w:cs="Arial"/>
+          <w:color w:val="auto"/>
+        </w:rPr>
+        <w:lastRenderedPageBreak/>
+        <w:t>Objetivo e escopo do projeto</w:t>
+      </w:r>
+      <w:bookmarkEnd w:id="0"/>
     </w:p>
     <w:p>
       <w:pPr>
@@ -1335,7 +1550,7 @@
         <w:spacing w:before="0" w:beforeAutospacing="0" w:after="0" w:afterAutospacing="0"/>
         <w:textAlignment w:val="baseline"/>
         <w:rPr>
-          <w:rFonts w:ascii="Segoe UI" w:hAnsi="Segoe UI" w:cs="Segoe UI"/>
+          <w:rFonts w:ascii="Arial" w:hAnsi="Arial" w:cs="Arial"/>
           <w:sz w:val="18"/>
           <w:szCs w:val="18"/>
         </w:rPr>
@@ -1347,90 +1562,7 @@
         <w:spacing w:before="0" w:beforeAutospacing="0" w:after="0" w:afterAutospacing="0"/>
         <w:textAlignment w:val="baseline"/>
         <w:rPr>
-          <w:rFonts w:ascii="Segoe UI" w:hAnsi="Segoe UI" w:cs="Segoe UI"/>
-          <w:sz w:val="18"/>
-          <w:szCs w:val="18"/>
-        </w:rPr>
-      </w:pPr>
-    </w:p>
-    <w:p>
-      <w:pPr>
-        <w:pStyle w:val="paragraph"/>
-        <w:spacing w:before="0" w:beforeAutospacing="0" w:after="0" w:afterAutospacing="0"/>
-        <w:textAlignment w:val="baseline"/>
-        <w:rPr>
-          <w:rFonts w:ascii="Segoe UI" w:hAnsi="Segoe UI" w:cs="Segoe UI"/>
-          <w:sz w:val="18"/>
-          <w:szCs w:val="18"/>
-        </w:rPr>
-      </w:pPr>
-    </w:p>
-    <w:p>
-      <w:pPr>
-        <w:pStyle w:val="paragraph"/>
-        <w:spacing w:before="0" w:beforeAutospacing="0" w:after="0" w:afterAutospacing="0"/>
-        <w:textAlignment w:val="baseline"/>
-        <w:rPr>
-          <w:rFonts w:ascii="Segoe UI" w:hAnsi="Segoe UI" w:cs="Segoe UI"/>
-          <w:sz w:val="18"/>
-          <w:szCs w:val="18"/>
-        </w:rPr>
-      </w:pPr>
-    </w:p>
-    <w:p>
-      <w:pPr>
-        <w:pStyle w:val="Heading1"/>
-        <w:rPr>
-          <w:rFonts w:ascii="Arial" w:hAnsi="Arial" w:cs="Arial"/>
-          <w:color w:val="auto"/>
-        </w:rPr>
-      </w:pPr>
-    </w:p>
-    <w:p/>
-    <w:p/>
-    <w:p/>
-    <w:p/>
-    <w:p/>
-    <w:p/>
-    <w:p/>
-    <w:p>
-      <w:pPr>
-        <w:pStyle w:val="Heading1"/>
-        <w:rPr>
-          <w:rFonts w:ascii="Arial" w:hAnsi="Arial" w:cs="Arial"/>
-          <w:color w:val="auto"/>
-        </w:rPr>
-      </w:pPr>
-      <w:bookmarkStart w:id="0" w:name="_Toc162455366"/>
-      <w:r>
-        <w:rPr>
-          <w:rFonts w:ascii="Arial" w:hAnsi="Arial" w:cs="Arial"/>
-          <w:color w:val="auto"/>
-        </w:rPr>
-        <w:lastRenderedPageBreak/>
-        <w:t>Objetivo e escopo do projeto</w:t>
-      </w:r>
-      <w:bookmarkEnd w:id="0"/>
-    </w:p>
-    <w:p>
-      <w:pPr>
-        <w:pStyle w:val="paragraph"/>
-        <w:spacing w:before="0" w:beforeAutospacing="0" w:after="0" w:afterAutospacing="0"/>
-        <w:textAlignment w:val="baseline"/>
-        <w:rPr>
-          <w:rFonts w:ascii="Segoe UI" w:hAnsi="Segoe UI" w:cs="Segoe UI"/>
-          <w:sz w:val="18"/>
-          <w:szCs w:val="18"/>
-        </w:rPr>
-      </w:pPr>
-    </w:p>
-    <w:p>
-      <w:pPr>
-        <w:pStyle w:val="paragraph"/>
-        <w:spacing w:before="0" w:beforeAutospacing="0" w:after="0" w:afterAutospacing="0"/>
-        <w:textAlignment w:val="baseline"/>
-        <w:rPr>
-          <w:rFonts w:ascii="Segoe UI" w:hAnsi="Segoe UI" w:cs="Segoe UI"/>
+          <w:rFonts w:ascii="Arial" w:hAnsi="Arial" w:cs="Arial"/>
           <w:sz w:val="18"/>
           <w:szCs w:val="18"/>
         </w:rPr>
@@ -1528,7 +1660,7 @@
         <w:spacing w:before="0" w:beforeAutospacing="0" w:after="225" w:afterAutospacing="0"/>
         <w:jc w:val="both"/>
         <w:rPr>
-          <w:rFonts w:ascii="Open Sans" w:hAnsi="Open Sans" w:cs="Open Sans"/>
+          <w:rFonts w:ascii="Arial" w:hAnsi="Arial" w:cs="Arial"/>
           <w:color w:val="000000"/>
           <w:sz w:val="21"/>
           <w:szCs w:val="21"/>
@@ -1542,18 +1674,48 @@
         <w:spacing w:before="0" w:beforeAutospacing="0" w:after="225" w:afterAutospacing="0"/>
         <w:jc w:val="both"/>
         <w:rPr>
-          <w:rFonts w:ascii="Open Sans" w:hAnsi="Open Sans" w:cs="Open Sans"/>
+          <w:rFonts w:ascii="Arial" w:hAnsi="Arial" w:cs="Arial"/>
           <w:color w:val="000000"/>
           <w:sz w:val="21"/>
           <w:szCs w:val="21"/>
         </w:rPr>
       </w:pPr>
     </w:p>
-    <w:p/>
-    <w:p/>
-    <w:p/>
-    <w:p/>
-    <w:p/>
+    <w:p>
+      <w:pPr>
+        <w:rPr>
+          <w:rFonts w:ascii="Arial" w:hAnsi="Arial" w:cs="Arial"/>
+        </w:rPr>
+      </w:pPr>
+    </w:p>
+    <w:p>
+      <w:pPr>
+        <w:rPr>
+          <w:rFonts w:ascii="Arial" w:hAnsi="Arial" w:cs="Arial"/>
+        </w:rPr>
+      </w:pPr>
+    </w:p>
+    <w:p>
+      <w:pPr>
+        <w:rPr>
+          <w:rFonts w:ascii="Arial" w:hAnsi="Arial" w:cs="Arial"/>
+        </w:rPr>
+      </w:pPr>
+    </w:p>
+    <w:p>
+      <w:pPr>
+        <w:rPr>
+          <w:rFonts w:ascii="Arial" w:hAnsi="Arial" w:cs="Arial"/>
+        </w:rPr>
+      </w:pPr>
+    </w:p>
+    <w:p>
+      <w:pPr>
+        <w:rPr>
+          <w:rFonts w:ascii="Arial" w:hAnsi="Arial" w:cs="Arial"/>
+        </w:rPr>
+      </w:pPr>
+    </w:p>
     <w:p>
       <w:pPr>
         <w:pStyle w:val="Heading1"/>
@@ -1562,7 +1724,7 @@
           <w:color w:val="auto"/>
         </w:rPr>
       </w:pPr>
-      <w:bookmarkStart w:id="1" w:name="_Toc162455367"/>
+      <w:bookmarkStart w:id="1" w:name="_Toc162469115"/>
       <w:r>
         <w:rPr>
           <w:rFonts w:ascii="Arial" w:hAnsi="Arial" w:cs="Arial"/>
@@ -1573,30 +1735,28 @@
       </w:r>
       <w:bookmarkEnd w:id="1"/>
     </w:p>
-    <w:p/>
-    <w:p>
-      <w:pPr>
-        <w:rPr>
-          <w:rFonts w:ascii="Arial" w:hAnsi="Arial" w:cs="Arial"/>
-          <w:sz w:val="24"/>
-          <w:szCs w:val="24"/>
-        </w:rPr>
-      </w:pPr>
-      <w:r>
-        <w:rPr>
-          <w:rFonts w:ascii="Arial" w:hAnsi="Arial" w:cs="Arial"/>
-          <w:sz w:val="24"/>
-          <w:szCs w:val="24"/>
-        </w:rPr>
-        <w:t>Cadastro sem CaseSensitive, ou seja tratando sempre maiusculos e minusculo no email</w:t>
-      </w:r>
-      <w:r>
-        <w:rPr>
-          <w:rFonts w:ascii="Arial" w:hAnsi="Arial" w:cs="Arial"/>
-          <w:sz w:val="24"/>
-          <w:szCs w:val="24"/>
-        </w:rPr>
-        <w:t>;</w:t>
+    <w:p>
+      <w:pPr>
+        <w:rPr>
+          <w:rFonts w:ascii="Arial" w:hAnsi="Arial" w:cs="Arial"/>
+        </w:rPr>
+      </w:pPr>
+    </w:p>
+    <w:p>
+      <w:pPr>
+        <w:rPr>
+          <w:rFonts w:ascii="Arial" w:hAnsi="Arial" w:cs="Arial"/>
+          <w:sz w:val="24"/>
+          <w:szCs w:val="24"/>
+        </w:rPr>
+      </w:pPr>
+      <w:r>
+        <w:rPr>
+          <w:rFonts w:ascii="Arial" w:hAnsi="Arial" w:cs="Arial"/>
+          <w:sz w:val="24"/>
+          <w:szCs w:val="24"/>
+        </w:rPr>
+        <w:t>Cadastro sem CaseSensitive, ou seja tratando sempre maiusculos e minusculo no email;</w:t>
       </w:r>
     </w:p>
     <w:p>
@@ -1671,15 +1831,7 @@
           <w:sz w:val="24"/>
           <w:szCs w:val="24"/>
         </w:rPr>
-        <w:t>Login com validação de email e senha</w:t>
-      </w:r>
-      <w:r>
-        <w:rPr>
-          <w:rFonts w:ascii="Arial" w:hAnsi="Arial" w:cs="Arial"/>
-          <w:sz w:val="24"/>
-          <w:szCs w:val="24"/>
-        </w:rPr>
-        <w:t>;</w:t>
+        <w:t>Login com validação de email e senha;</w:t>
       </w:r>
     </w:p>
     <w:p>
@@ -1697,81 +1849,41 @@
           <w:sz w:val="24"/>
           <w:szCs w:val="24"/>
         </w:rPr>
-        <w:t xml:space="preserve">- </w:t>
-      </w:r>
-      <w:r>
-        <w:rPr>
-          <w:rFonts w:ascii="Arial" w:hAnsi="Arial" w:cs="Arial"/>
-          <w:sz w:val="24"/>
-          <w:szCs w:val="24"/>
-        </w:rPr>
-        <w:t>Nessa funcinalidade</w:t>
-      </w:r>
-      <w:r>
-        <w:rPr>
-          <w:rFonts w:ascii="Arial" w:hAnsi="Arial" w:cs="Arial"/>
-          <w:sz w:val="24"/>
-          <w:szCs w:val="24"/>
-        </w:rPr>
-        <w:t xml:space="preserve"> é feito o select na table e é verificado a autenticidade dos dados para realizar o login, vale lembrar que é feito tambem um tratamento de lowerCase para evitar erros de CaseSensitive.</w:t>
-      </w:r>
-    </w:p>
-    <w:p>
-      <w:pPr>
-        <w:rPr>
-          <w:rFonts w:ascii="Arial" w:hAnsi="Arial" w:cs="Arial"/>
-          <w:sz w:val="24"/>
-          <w:szCs w:val="24"/>
-        </w:rPr>
-      </w:pPr>
-      <w:r>
-        <w:rPr>
-          <w:rFonts w:ascii="Arial" w:hAnsi="Arial" w:cs="Arial"/>
-          <w:sz w:val="24"/>
-          <w:szCs w:val="24"/>
-        </w:rPr>
-        <w:t>Listagem de todos os serviços da SalesForce</w:t>
-      </w:r>
-      <w:r>
-        <w:rPr>
-          <w:rFonts w:ascii="Arial" w:hAnsi="Arial" w:cs="Arial"/>
-          <w:sz w:val="24"/>
-          <w:szCs w:val="24"/>
-        </w:rPr>
-        <w:t>;</w:t>
-      </w:r>
-    </w:p>
-    <w:p>
-      <w:pPr>
-        <w:rPr>
-          <w:rFonts w:ascii="Arial" w:hAnsi="Arial" w:cs="Arial"/>
-          <w:sz w:val="24"/>
-          <w:szCs w:val="24"/>
-        </w:rPr>
-      </w:pPr>
-      <w:r>
-        <w:rPr>
-          <w:rFonts w:ascii="Arial" w:hAnsi="Arial" w:cs="Arial"/>
-          <w:sz w:val="24"/>
-          <w:szCs w:val="24"/>
-        </w:rPr>
-        <w:t>Comprando/Assinando</w:t>
-      </w:r>
-      <w:r>
-        <w:rPr>
-          <w:rFonts w:ascii="Arial" w:hAnsi="Arial" w:cs="Arial"/>
-          <w:sz w:val="24"/>
-          <w:szCs w:val="24"/>
-        </w:rPr>
-        <w:t xml:space="preserve"> um serviço da SalesForce</w:t>
-      </w:r>
-      <w:r>
-        <w:rPr>
-          <w:rFonts w:ascii="Arial" w:hAnsi="Arial" w:cs="Arial"/>
-          <w:sz w:val="24"/>
-          <w:szCs w:val="24"/>
-        </w:rPr>
-        <w:t>;</w:t>
+        <w:t>- Nessa funcinalidade é feito o select na table e é verificado a autenticidade dos dados para realizar o login, vale lembrar que é feito tambem um tratamento de lowerCase para evitar erros de CaseSensitive.</w:t>
+      </w:r>
+    </w:p>
+    <w:p>
+      <w:pPr>
+        <w:rPr>
+          <w:rFonts w:ascii="Arial" w:hAnsi="Arial" w:cs="Arial"/>
+          <w:sz w:val="24"/>
+          <w:szCs w:val="24"/>
+        </w:rPr>
+      </w:pPr>
+      <w:r>
+        <w:rPr>
+          <w:rFonts w:ascii="Arial" w:hAnsi="Arial" w:cs="Arial"/>
+          <w:sz w:val="24"/>
+          <w:szCs w:val="24"/>
+        </w:rPr>
+        <w:t>Listagem de todos os serviços da SalesForce;</w:t>
+      </w:r>
+    </w:p>
+    <w:p>
+      <w:pPr>
+        <w:rPr>
+          <w:rFonts w:ascii="Arial" w:hAnsi="Arial" w:cs="Arial"/>
+          <w:sz w:val="24"/>
+          <w:szCs w:val="24"/>
+        </w:rPr>
+      </w:pPr>
+      <w:r>
+        <w:rPr>
+          <w:rFonts w:ascii="Arial" w:hAnsi="Arial" w:cs="Arial"/>
+          <w:sz w:val="24"/>
+          <w:szCs w:val="24"/>
+        </w:rPr>
+        <w:t>Comprando/Assinando um serviço da SalesForce;</w:t>
       </w:r>
     </w:p>
     <w:p>
@@ -1789,47 +1901,7 @@
           <w:sz w:val="24"/>
           <w:szCs w:val="24"/>
         </w:rPr>
-        <w:t xml:space="preserve">- </w:t>
-      </w:r>
-      <w:r>
-        <w:rPr>
-          <w:rFonts w:ascii="Arial" w:hAnsi="Arial" w:cs="Arial"/>
-          <w:sz w:val="24"/>
-          <w:szCs w:val="24"/>
-        </w:rPr>
-        <w:t>Nessa funcinalidade</w:t>
-      </w:r>
-      <w:r>
-        <w:rPr>
-          <w:rFonts w:ascii="Arial" w:hAnsi="Arial" w:cs="Arial"/>
-          <w:sz w:val="24"/>
-          <w:szCs w:val="24"/>
-        </w:rPr>
-        <w:t xml:space="preserve"> inserimos no banco 3</w:t>
-      </w:r>
-      <w:r>
-        <w:rPr>
-          <w:rFonts w:ascii="Arial" w:hAnsi="Arial" w:cs="Arial"/>
-          <w:sz w:val="24"/>
-          <w:szCs w:val="24"/>
-        </w:rPr>
-        <w:t xml:space="preserve"> entidades chaves para a aplicação, </w:t>
-      </w:r>
-      <w:r>
-        <w:rPr>
-          <w:rFonts w:ascii="Arial" w:hAnsi="Arial" w:cs="Arial"/>
-          <w:sz w:val="24"/>
-          <w:szCs w:val="24"/>
-        </w:rPr>
-        <w:t xml:space="preserve"> </w:t>
-      </w:r>
-      <w:r>
-        <w:rPr>
-          <w:rFonts w:ascii="Arial" w:hAnsi="Arial" w:cs="Arial"/>
-          <w:sz w:val="24"/>
-          <w:szCs w:val="24"/>
-        </w:rPr>
-        <w:t xml:space="preserve">aqui são extraidas </w:t>
+        <w:t xml:space="preserve">- Nessa funcinalidade inserimos no banco 3 entidades chaves para a aplicação,  aqui são extraidas </w:t>
       </w:r>
       <w:r>
         <w:rPr>
@@ -1845,15 +1917,7 @@
           <w:sz w:val="24"/>
           <w:szCs w:val="24"/>
         </w:rPr>
-        <w:t xml:space="preserve">p/ </w:t>
-      </w:r>
-      <w:r>
-        <w:rPr>
-          <w:rFonts w:ascii="Arial" w:hAnsi="Arial" w:cs="Arial"/>
-          <w:sz w:val="24"/>
-          <w:szCs w:val="24"/>
-        </w:rPr>
-        <w:t xml:space="preserve">ServicoConta (Entidade associativa que </w:t>
+        <w:t xml:space="preserve">p/ ServicoConta (Entidade associativa que </w:t>
       </w:r>
       <w:r>
         <w:rPr>
@@ -1869,15 +1933,7 @@
           <w:sz w:val="24"/>
           <w:szCs w:val="24"/>
         </w:rPr>
-        <w:t>)</w:t>
-      </w:r>
-      <w:r>
-        <w:rPr>
-          <w:rFonts w:ascii="Arial" w:hAnsi="Arial" w:cs="Arial"/>
-          <w:sz w:val="24"/>
-          <w:szCs w:val="24"/>
-        </w:rPr>
-        <w:t xml:space="preserve">, </w:t>
+        <w:t xml:space="preserve">), </w:t>
       </w:r>
       <w:r>
         <w:rPr>
@@ -1910,62 +1966,112 @@
           <w:sz w:val="24"/>
           <w:szCs w:val="24"/>
         </w:rPr>
-        <w:t>Listando serviços assinados da conta</w:t>
-      </w:r>
-      <w:r>
-        <w:rPr>
-          <w:rFonts w:ascii="Arial" w:hAnsi="Arial" w:cs="Arial"/>
-          <w:sz w:val="24"/>
-          <w:szCs w:val="24"/>
-        </w:rPr>
-        <w:t>;</w:t>
-      </w:r>
-    </w:p>
-    <w:p>
-      <w:pPr>
-        <w:rPr>
-          <w:rFonts w:ascii="Arial" w:hAnsi="Arial" w:cs="Arial"/>
-          <w:sz w:val="24"/>
-          <w:szCs w:val="24"/>
-        </w:rPr>
-      </w:pPr>
-      <w:r>
-        <w:rPr>
-          <w:rFonts w:ascii="Arial" w:hAnsi="Arial" w:cs="Arial"/>
-          <w:sz w:val="24"/>
-          <w:szCs w:val="24"/>
-        </w:rPr>
-        <w:t>Listando pedidos associados a conta</w:t>
-      </w:r>
-      <w:r>
-        <w:rPr>
-          <w:rFonts w:ascii="Arial" w:hAnsi="Arial" w:cs="Arial"/>
-          <w:sz w:val="24"/>
-          <w:szCs w:val="24"/>
-        </w:rPr>
-        <w:t>;</w:t>
-      </w:r>
-    </w:p>
-    <w:p>
-      <w:pPr>
-        <w:rPr>
-          <w:rFonts w:ascii="Arial" w:hAnsi="Arial" w:cs="Arial"/>
-          <w:sz w:val="24"/>
-          <w:szCs w:val="24"/>
-        </w:rPr>
-      </w:pPr>
-    </w:p>
-    <w:p/>
-    <w:p/>
-    <w:p/>
-    <w:p/>
-    <w:p/>
-    <w:p/>
-    <w:p/>
-    <w:p/>
-    <w:p/>
-    <w:p/>
-    <w:p/>
+        <w:t>Listando serviços assinados da conta;</w:t>
+      </w:r>
+    </w:p>
+    <w:p>
+      <w:pPr>
+        <w:rPr>
+          <w:rFonts w:ascii="Arial" w:hAnsi="Arial" w:cs="Arial"/>
+          <w:sz w:val="24"/>
+          <w:szCs w:val="24"/>
+        </w:rPr>
+      </w:pPr>
+      <w:r>
+        <w:rPr>
+          <w:rFonts w:ascii="Arial" w:hAnsi="Arial" w:cs="Arial"/>
+          <w:sz w:val="24"/>
+          <w:szCs w:val="24"/>
+        </w:rPr>
+        <w:t>Listando pedidos associados a conta;</w:t>
+      </w:r>
+    </w:p>
+    <w:p>
+      <w:pPr>
+        <w:rPr>
+          <w:rFonts w:ascii="Arial" w:hAnsi="Arial" w:cs="Arial"/>
+          <w:sz w:val="24"/>
+          <w:szCs w:val="24"/>
+        </w:rPr>
+      </w:pPr>
+    </w:p>
+    <w:p>
+      <w:pPr>
+        <w:rPr>
+          <w:rFonts w:ascii="Arial" w:hAnsi="Arial" w:cs="Arial"/>
+        </w:rPr>
+      </w:pPr>
+    </w:p>
+    <w:p>
+      <w:pPr>
+        <w:rPr>
+          <w:rFonts w:ascii="Arial" w:hAnsi="Arial" w:cs="Arial"/>
+        </w:rPr>
+      </w:pPr>
+    </w:p>
+    <w:p>
+      <w:pPr>
+        <w:rPr>
+          <w:rFonts w:ascii="Arial" w:hAnsi="Arial" w:cs="Arial"/>
+        </w:rPr>
+      </w:pPr>
+    </w:p>
+    <w:p>
+      <w:pPr>
+        <w:rPr>
+          <w:rFonts w:ascii="Arial" w:hAnsi="Arial" w:cs="Arial"/>
+        </w:rPr>
+      </w:pPr>
+    </w:p>
+    <w:p>
+      <w:pPr>
+        <w:rPr>
+          <w:rFonts w:ascii="Arial" w:hAnsi="Arial" w:cs="Arial"/>
+        </w:rPr>
+      </w:pPr>
+    </w:p>
+    <w:p>
+      <w:pPr>
+        <w:rPr>
+          <w:rFonts w:ascii="Arial" w:hAnsi="Arial" w:cs="Arial"/>
+        </w:rPr>
+      </w:pPr>
+    </w:p>
+    <w:p>
+      <w:pPr>
+        <w:rPr>
+          <w:rFonts w:ascii="Arial" w:hAnsi="Arial" w:cs="Arial"/>
+        </w:rPr>
+      </w:pPr>
+    </w:p>
+    <w:p>
+      <w:pPr>
+        <w:rPr>
+          <w:rFonts w:ascii="Arial" w:hAnsi="Arial" w:cs="Arial"/>
+        </w:rPr>
+      </w:pPr>
+    </w:p>
+    <w:p>
+      <w:pPr>
+        <w:rPr>
+          <w:rFonts w:ascii="Arial" w:hAnsi="Arial" w:cs="Arial"/>
+        </w:rPr>
+      </w:pPr>
+    </w:p>
+    <w:p>
+      <w:pPr>
+        <w:rPr>
+          <w:rFonts w:ascii="Arial" w:hAnsi="Arial" w:cs="Arial"/>
+        </w:rPr>
+      </w:pPr>
+    </w:p>
+    <w:p>
+      <w:pPr>
+        <w:rPr>
+          <w:rFonts w:ascii="Arial" w:hAnsi="Arial" w:cs="Arial"/>
+        </w:rPr>
+      </w:pPr>
+    </w:p>
     <w:p>
       <w:pPr>
         <w:pStyle w:val="Heading1"/>
@@ -1974,7 +2080,7 @@
           <w:color w:val="auto"/>
         </w:rPr>
       </w:pPr>
-      <w:bookmarkStart w:id="2" w:name="_Toc162455368"/>
+      <w:bookmarkStart w:id="2" w:name="_Toc162469116"/>
       <w:r>
         <w:rPr>
           <w:rFonts w:ascii="Arial" w:hAnsi="Arial" w:cs="Arial"/>
@@ -1985,7 +2091,13 @@
       </w:r>
       <w:bookmarkEnd w:id="2"/>
     </w:p>
-    <w:p/>
+    <w:p>
+      <w:pPr>
+        <w:rPr>
+          <w:rFonts w:ascii="Arial" w:hAnsi="Arial" w:cs="Arial"/>
+        </w:rPr>
+      </w:pPr>
+    </w:p>
     <w:p>
       <w:pPr>
         <w:rPr>
@@ -2565,7 +2677,7 @@
           <w:color w:val="auto"/>
         </w:rPr>
       </w:pPr>
-      <w:bookmarkStart w:id="3" w:name="_Toc162455369"/>
+      <w:bookmarkStart w:id="3" w:name="_Toc162469117"/>
       <w:r>
         <w:rPr>
           <w:rFonts w:ascii="Arial" w:hAnsi="Arial" w:cs="Arial"/>
@@ -2597,7 +2709,13 @@
       </w:r>
       <w:bookmarkEnd w:id="3"/>
     </w:p>
-    <w:p/>
+    <w:p>
+      <w:pPr>
+        <w:rPr>
+          <w:rFonts w:ascii="Arial" w:hAnsi="Arial" w:cs="Arial"/>
+        </w:rPr>
+      </w:pPr>
+    </w:p>
     <w:p>
       <w:pPr>
         <w:pStyle w:val="Heading2"/>
@@ -2606,7 +2724,7 @@
           <w:color w:val="auto"/>
         </w:rPr>
       </w:pPr>
-      <w:bookmarkStart w:id="4" w:name="_Toc162455370"/>
+      <w:bookmarkStart w:id="4" w:name="_Toc162469118"/>
       <w:r>
         <w:rPr>
           <w:rFonts w:ascii="Arial" w:hAnsi="Arial" w:cs="Arial"/>
@@ -2617,6 +2735,11 @@
       <w:bookmarkEnd w:id="4"/>
     </w:p>
     <w:p>
+      <w:pPr>
+        <w:rPr>
+          <w:rFonts w:ascii="Arial" w:hAnsi="Arial" w:cs="Arial"/>
+        </w:rPr>
+      </w:pPr>
       <w:r>
         <w:rPr>
           <w:rFonts w:ascii="Arial" w:hAnsi="Arial" w:cs="Arial"/>
@@ -2700,29 +2823,121 @@
           <w:color w:val="auto"/>
         </w:rPr>
       </w:pPr>
-      <w:bookmarkStart w:id="5" w:name="_Toc162455371"/>
+      <w:bookmarkStart w:id="5" w:name="_Toc162469119"/>
       <w:r>
         <w:rPr>
           <w:rFonts w:ascii="Arial" w:hAnsi="Arial" w:cs="Arial"/>
           <w:color w:val="auto"/>
         </w:rPr>
-        <w:t>Digrama de classes</w:t>
+        <w:t>Di</w:t>
+      </w:r>
+      <w:r>
+        <w:rPr>
+          <w:rFonts w:ascii="Arial" w:hAnsi="Arial" w:cs="Arial"/>
+          <w:color w:val="auto"/>
+        </w:rPr>
+        <w:t>a</w:t>
+      </w:r>
+      <w:r>
+        <w:rPr>
+          <w:rFonts w:ascii="Arial" w:hAnsi="Arial" w:cs="Arial"/>
+          <w:color w:val="auto"/>
+        </w:rPr>
+        <w:t>grama de classes</w:t>
       </w:r>
       <w:bookmarkEnd w:id="5"/>
     </w:p>
-    <w:p/>
-    <w:p/>
-    <w:p/>
-    <w:p/>
-    <w:p/>
-    <w:p/>
-    <w:p/>
-    <w:p/>
-    <w:p/>
-    <w:p/>
-    <w:p/>
-    <w:p/>
-    <w:p/>
+    <w:p>
+      <w:pPr>
+        <w:rPr>
+          <w:rFonts w:ascii="Arial" w:hAnsi="Arial" w:cs="Arial"/>
+        </w:rPr>
+      </w:pPr>
+    </w:p>
+    <w:p>
+      <w:pPr>
+        <w:rPr>
+          <w:rFonts w:ascii="Arial" w:hAnsi="Arial" w:cs="Arial"/>
+        </w:rPr>
+      </w:pPr>
+    </w:p>
+    <w:p>
+      <w:pPr>
+        <w:rPr>
+          <w:rFonts w:ascii="Arial" w:hAnsi="Arial" w:cs="Arial"/>
+        </w:rPr>
+      </w:pPr>
+    </w:p>
+    <w:p>
+      <w:pPr>
+        <w:rPr>
+          <w:rFonts w:ascii="Arial" w:hAnsi="Arial" w:cs="Arial"/>
+        </w:rPr>
+      </w:pPr>
+    </w:p>
+    <w:p>
+      <w:pPr>
+        <w:rPr>
+          <w:rFonts w:ascii="Arial" w:hAnsi="Arial" w:cs="Arial"/>
+        </w:rPr>
+      </w:pPr>
+    </w:p>
+    <w:p>
+      <w:pPr>
+        <w:rPr>
+          <w:rFonts w:ascii="Arial" w:hAnsi="Arial" w:cs="Arial"/>
+        </w:rPr>
+      </w:pPr>
+    </w:p>
+    <w:p>
+      <w:pPr>
+        <w:rPr>
+          <w:rFonts w:ascii="Arial" w:hAnsi="Arial" w:cs="Arial"/>
+        </w:rPr>
+      </w:pPr>
+    </w:p>
+    <w:p>
+      <w:pPr>
+        <w:rPr>
+          <w:rFonts w:ascii="Arial" w:hAnsi="Arial" w:cs="Arial"/>
+        </w:rPr>
+      </w:pPr>
+    </w:p>
+    <w:p>
+      <w:pPr>
+        <w:rPr>
+          <w:rFonts w:ascii="Arial" w:hAnsi="Arial" w:cs="Arial"/>
+        </w:rPr>
+      </w:pPr>
+    </w:p>
+    <w:p>
+      <w:pPr>
+        <w:rPr>
+          <w:rFonts w:ascii="Arial" w:hAnsi="Arial" w:cs="Arial"/>
+        </w:rPr>
+      </w:pPr>
+    </w:p>
+    <w:p>
+      <w:pPr>
+        <w:rPr>
+          <w:rFonts w:ascii="Arial" w:hAnsi="Arial" w:cs="Arial"/>
+        </w:rPr>
+      </w:pPr>
+    </w:p>
+    <w:p>
+      <w:pPr>
+        <w:rPr>
+          <w:rFonts w:ascii="Arial" w:hAnsi="Arial" w:cs="Arial"/>
+        </w:rPr>
+      </w:pPr>
+    </w:p>
+    <w:p>
+      <w:pPr>
+        <w:rPr>
+          <w:rFonts w:ascii="Arial" w:hAnsi="Arial" w:cs="Arial"/>
+        </w:rPr>
+      </w:pPr>
+    </w:p>
     <w:p>
       <w:pPr>
         <w:pStyle w:val="Heading1"/>
@@ -2731,7 +2946,7 @@
           <w:color w:val="auto"/>
         </w:rPr>
       </w:pPr>
-      <w:bookmarkStart w:id="6" w:name="_Toc162455372"/>
+      <w:bookmarkStart w:id="6" w:name="_Toc162469120"/>
       <w:r>
         <w:rPr>
           <w:rFonts w:ascii="Arial" w:hAnsi="Arial" w:cs="Arial"/>
@@ -2742,7 +2957,13 @@
       </w:r>
       <w:bookmarkEnd w:id="6"/>
     </w:p>
-    <w:p/>
+    <w:p>
+      <w:pPr>
+        <w:rPr>
+          <w:rFonts w:ascii="Arial" w:hAnsi="Arial" w:cs="Arial"/>
+        </w:rPr>
+      </w:pPr>
+    </w:p>
     <w:p>
       <w:pPr>
         <w:rPr>
@@ -2773,31 +2994,31 @@
       <w:pPr>
         <w:rPr>
           <w:rFonts w:ascii="Arial" w:hAnsi="Arial" w:cs="Arial"/>
-          <w:sz w:val="24"/>
-          <w:szCs w:val="24"/>
-        </w:rPr>
-      </w:pPr>
-      <w:r>
-        <w:rPr>
-          <w:rFonts w:ascii="Arial" w:hAnsi="Arial" w:cs="Arial"/>
-          <w:sz w:val="24"/>
-          <w:szCs w:val="24"/>
+          <w:sz w:val="32"/>
+          <w:szCs w:val="32"/>
+        </w:rPr>
+      </w:pPr>
+      <w:r>
+        <w:rPr>
+          <w:rFonts w:ascii="Arial" w:hAnsi="Arial" w:cs="Arial"/>
+          <w:sz w:val="32"/>
+          <w:szCs w:val="32"/>
         </w:rPr>
         <w:t>Pack</w:t>
       </w:r>
       <w:r>
         <w:rPr>
           <w:rFonts w:ascii="Arial" w:hAnsi="Arial" w:cs="Arial"/>
-          <w:sz w:val="24"/>
-          <w:szCs w:val="24"/>
+          <w:sz w:val="32"/>
+          <w:szCs w:val="32"/>
         </w:rPr>
         <w:t>a</w:t>
       </w:r>
       <w:r>
         <w:rPr>
           <w:rFonts w:ascii="Arial" w:hAnsi="Arial" w:cs="Arial"/>
-          <w:sz w:val="24"/>
-          <w:szCs w:val="24"/>
+          <w:sz w:val="32"/>
+          <w:szCs w:val="32"/>
         </w:rPr>
         <w:t>ges</w:t>
       </w:r>
@@ -2917,31 +3138,7 @@
           <w:sz w:val="24"/>
           <w:szCs w:val="24"/>
         </w:rPr>
-        <w:t>ge de</w:t>
-      </w:r>
-      <w:r>
-        <w:rPr>
-          <w:rFonts w:ascii="Arial" w:hAnsi="Arial" w:cs="Arial"/>
-          <w:sz w:val="24"/>
-          <w:szCs w:val="24"/>
-        </w:rPr>
-        <w:t xml:space="preserve"> connections </w:t>
-      </w:r>
-      <w:r>
-        <w:rPr>
-          <w:rFonts w:ascii="Arial" w:hAnsi="Arial" w:cs="Arial"/>
-          <w:sz w:val="24"/>
-          <w:szCs w:val="24"/>
-        </w:rPr>
-        <w:t>existe apenas uma classe resposavel pela</w:t>
-      </w:r>
-      <w:r>
-        <w:rPr>
-          <w:rFonts w:ascii="Arial" w:hAnsi="Arial" w:cs="Arial"/>
-          <w:sz w:val="24"/>
-          <w:szCs w:val="24"/>
-        </w:rPr>
-        <w:t xml:space="preserve"> conexão com o banco de dados passando rota, usuario e senha;</w:t>
+        <w:t>ge de connections existe apenas uma classe resposavel pela conexão com o banco de dados passando rota, usuario e senha;</w:t>
       </w:r>
     </w:p>
     <w:p>
@@ -3000,15 +3197,7 @@
           <w:sz w:val="24"/>
           <w:szCs w:val="24"/>
         </w:rPr>
-        <w:t xml:space="preserve">ge de </w:t>
-      </w:r>
-      <w:r>
-        <w:rPr>
-          <w:rFonts w:ascii="Arial" w:hAnsi="Arial" w:cs="Arial"/>
-          <w:sz w:val="24"/>
-          <w:szCs w:val="24"/>
-        </w:rPr>
-        <w:t>DAO existem 9 classes, todas reponsaveis por realizarem conexões com o banco para realizarem determinado método.</w:t>
+        <w:t>ge de DAO existem 9 classes, todas reponsaveis por realizarem conexões com o banco para realizarem determinado método.</w:t>
       </w:r>
       <w:r>
         <w:rPr>
@@ -3092,40 +3281,58 @@
           <w:sz w:val="24"/>
           <w:szCs w:val="24"/>
         </w:rPr>
-        <w:t>No pack</w:t>
-      </w:r>
-      <w:r>
-        <w:rPr>
-          <w:rFonts w:ascii="Arial" w:hAnsi="Arial" w:cs="Arial"/>
-          <w:sz w:val="24"/>
-          <w:szCs w:val="24"/>
-        </w:rPr>
-        <w:t>a</w:t>
-      </w:r>
-      <w:r>
-        <w:rPr>
-          <w:rFonts w:ascii="Arial" w:hAnsi="Arial" w:cs="Arial"/>
-          <w:sz w:val="24"/>
-          <w:szCs w:val="24"/>
-        </w:rPr>
-        <w:t>ge de DAO existem</w:t>
-      </w:r>
-      <w:r>
-        <w:rPr>
-          <w:rFonts w:ascii="Arial" w:hAnsi="Arial" w:cs="Arial"/>
-          <w:sz w:val="24"/>
-          <w:szCs w:val="24"/>
-        </w:rPr>
-        <w:t xml:space="preserve"> 8 classes, essas por sua vez são as principais entidades do projeto.</w:t>
-      </w:r>
-    </w:p>
-    <w:p/>
-    <w:p/>
-    <w:p/>
-    <w:p/>
-    <w:p/>
-    <w:p/>
-    <w:p/>
+        <w:t>No package de DAO existem 8 classes, essas por sua vez são as principais entidades do projeto.</w:t>
+      </w:r>
+    </w:p>
+    <w:p>
+      <w:pPr>
+        <w:rPr>
+          <w:rFonts w:ascii="Arial" w:hAnsi="Arial" w:cs="Arial"/>
+        </w:rPr>
+      </w:pPr>
+    </w:p>
+    <w:p>
+      <w:pPr>
+        <w:rPr>
+          <w:rFonts w:ascii="Arial" w:hAnsi="Arial" w:cs="Arial"/>
+        </w:rPr>
+      </w:pPr>
+    </w:p>
+    <w:p>
+      <w:pPr>
+        <w:rPr>
+          <w:rFonts w:ascii="Arial" w:hAnsi="Arial" w:cs="Arial"/>
+        </w:rPr>
+      </w:pPr>
+    </w:p>
+    <w:p>
+      <w:pPr>
+        <w:rPr>
+          <w:rFonts w:ascii="Arial" w:hAnsi="Arial" w:cs="Arial"/>
+        </w:rPr>
+      </w:pPr>
+    </w:p>
+    <w:p>
+      <w:pPr>
+        <w:rPr>
+          <w:rFonts w:ascii="Arial" w:hAnsi="Arial" w:cs="Arial"/>
+        </w:rPr>
+      </w:pPr>
+    </w:p>
+    <w:p>
+      <w:pPr>
+        <w:rPr>
+          <w:rFonts w:ascii="Arial" w:hAnsi="Arial" w:cs="Arial"/>
+        </w:rPr>
+      </w:pPr>
+    </w:p>
+    <w:p>
+      <w:pPr>
+        <w:rPr>
+          <w:rFonts w:ascii="Arial" w:hAnsi="Arial" w:cs="Arial"/>
+        </w:rPr>
+      </w:pPr>
+    </w:p>
     <w:p>
       <w:pPr>
         <w:pStyle w:val="Heading1"/>
@@ -3134,7 +3341,7 @@
           <w:color w:val="auto"/>
         </w:rPr>
       </w:pPr>
-      <w:bookmarkStart w:id="7" w:name="_Toc162455373"/>
+      <w:bookmarkStart w:id="7" w:name="_Toc162469121"/>
       <w:r>
         <w:rPr>
           <w:rFonts w:ascii="Arial" w:hAnsi="Arial" w:cs="Arial"/>
@@ -3145,17 +3352,38 @@
       </w:r>
       <w:bookmarkEnd w:id="7"/>
     </w:p>
-    <w:p/>
+    <w:p>
+      <w:pPr>
+        <w:rPr>
+          <w:rFonts w:ascii="Arial" w:hAnsi="Arial" w:cs="Arial"/>
+        </w:rPr>
+      </w:pPr>
+    </w:p>
     <w:p>
       <w:pPr>
         <w:jc w:val="center"/>
-      </w:pPr>
-      <w:r>
+        <w:rPr>
+          <w:rFonts w:ascii="Arial" w:hAnsi="Arial" w:cs="Arial"/>
+        </w:rPr>
+      </w:pPr>
+      <w:r>
+        <w:rPr>
+          <w:rFonts w:ascii="Arial" w:hAnsi="Arial" w:cs="Arial"/>
+        </w:rPr>
         <w:t>Cadastro</w:t>
       </w:r>
     </w:p>
     <w:p>
-      <w:r>
+      <w:pPr>
+        <w:rPr>
+          <w:rFonts w:ascii="Arial" w:hAnsi="Arial" w:cs="Arial"/>
+        </w:rPr>
+      </w:pPr>
+      <w:r>
+        <w:rPr>
+          <w:rFonts w:ascii="Arial" w:hAnsi="Arial" w:cs="Arial"/>
+          <w:noProof/>
+        </w:rPr>
         <w:drawing>
           <wp:inline distT="0" distB="0" distL="0" distR="0" wp14:anchorId="3CCC62FC" wp14:editId="07FE269B">
             <wp:extent cx="4485736" cy="2627160"/>
@@ -3196,13 +3424,28 @@
     <w:p>
       <w:pPr>
         <w:jc w:val="center"/>
-      </w:pPr>
-      <w:r>
+        <w:rPr>
+          <w:rFonts w:ascii="Arial" w:hAnsi="Arial" w:cs="Arial"/>
+        </w:rPr>
+      </w:pPr>
+      <w:r>
+        <w:rPr>
+          <w:rFonts w:ascii="Arial" w:hAnsi="Arial" w:cs="Arial"/>
+        </w:rPr>
         <w:t>Login com validação de email e senha</w:t>
       </w:r>
     </w:p>
     <w:p>
-      <w:r>
+      <w:pPr>
+        <w:rPr>
+          <w:rFonts w:ascii="Arial" w:hAnsi="Arial" w:cs="Arial"/>
+        </w:rPr>
+      </w:pPr>
+      <w:r>
+        <w:rPr>
+          <w:rFonts w:ascii="Arial" w:hAnsi="Arial" w:cs="Arial"/>
+          <w:noProof/>
+        </w:rPr>
         <w:drawing>
           <wp:inline distT="0" distB="0" distL="0" distR="0" wp14:anchorId="3C1BBF9B" wp14:editId="0F927919">
             <wp:extent cx="4468483" cy="2347847"/>
@@ -3240,21 +3483,43 @@
         </w:drawing>
       </w:r>
     </w:p>
-    <w:p/>
+    <w:p>
+      <w:pPr>
+        <w:rPr>
+          <w:rFonts w:ascii="Arial" w:hAnsi="Arial" w:cs="Arial"/>
+        </w:rPr>
+      </w:pPr>
+    </w:p>
     <w:p>
       <w:pPr>
         <w:jc w:val="center"/>
-      </w:pPr>
-      <w:r>
+        <w:rPr>
+          <w:rFonts w:ascii="Arial" w:hAnsi="Arial" w:cs="Arial"/>
+        </w:rPr>
+      </w:pPr>
+      <w:r>
+        <w:rPr>
+          <w:rFonts w:ascii="Arial" w:hAnsi="Arial" w:cs="Arial"/>
+        </w:rPr>
         <w:t>Menu com as principais funcionalidades</w:t>
       </w:r>
       <w:r>
+        <w:rPr>
+          <w:rFonts w:ascii="Arial" w:hAnsi="Arial" w:cs="Arial"/>
+        </w:rPr>
         <w:br/>
       </w:r>
       <w:r>
+        <w:rPr>
+          <w:rFonts w:ascii="Arial" w:hAnsi="Arial" w:cs="Arial"/>
+        </w:rPr>
         <w:br/>
       </w:r>
       <w:r>
+        <w:rPr>
+          <w:rFonts w:ascii="Arial" w:hAnsi="Arial" w:cs="Arial"/>
+          <w:noProof/>
+        </w:rPr>
         <w:drawing>
           <wp:inline distT="0" distB="0" distL="0" distR="0" wp14:anchorId="013C7B1E" wp14:editId="084BE8DF">
             <wp:extent cx="4425350" cy="1397479"/>
@@ -3295,8 +3560,15 @@
     <w:p>
       <w:pPr>
         <w:jc w:val="center"/>
-      </w:pPr>
-      <w:r>
+        <w:rPr>
+          <w:rFonts w:ascii="Arial" w:hAnsi="Arial" w:cs="Arial"/>
+        </w:rPr>
+      </w:pPr>
+      <w:r>
+        <w:rPr>
+          <w:rFonts w:ascii="Arial" w:hAnsi="Arial" w:cs="Arial"/>
+          <w:noProof/>
+        </w:rPr>
         <w:lastRenderedPageBreak/>
         <w:drawing>
           <wp:anchor distT="0" distB="0" distL="114300" distR="114300" simplePos="0" relativeHeight="251661312" behindDoc="0" locked="0" layoutInCell="1" allowOverlap="1" wp14:anchorId="6331649D" wp14:editId="78EDC9D0">
@@ -3355,25 +3627,47 @@
         </w:drawing>
       </w:r>
       <w:r>
+        <w:rPr>
+          <w:rFonts w:ascii="Arial" w:hAnsi="Arial" w:cs="Arial"/>
+        </w:rPr>
         <w:t>Listagem de todos os serviços da SalesForce</w:t>
       </w:r>
     </w:p>
-    <w:p/>
+    <w:p>
+      <w:pPr>
+        <w:rPr>
+          <w:rFonts w:ascii="Arial" w:hAnsi="Arial" w:cs="Arial"/>
+        </w:rPr>
+      </w:pPr>
+    </w:p>
     <w:p>
       <w:pPr>
         <w:jc w:val="center"/>
+        <w:rPr>
+          <w:rFonts w:ascii="Arial" w:hAnsi="Arial" w:cs="Arial"/>
+        </w:rPr>
       </w:pPr>
     </w:p>
     <w:p>
       <w:pPr>
         <w:jc w:val="center"/>
+        <w:rPr>
+          <w:rFonts w:ascii="Arial" w:hAnsi="Arial" w:cs="Arial"/>
+        </w:rPr>
       </w:pPr>
     </w:p>
     <w:p>
       <w:pPr>
         <w:jc w:val="center"/>
-      </w:pPr>
-      <w:r>
+        <w:rPr>
+          <w:rFonts w:ascii="Arial" w:hAnsi="Arial" w:cs="Arial"/>
+        </w:rPr>
+      </w:pPr>
+      <w:r>
+        <w:rPr>
+          <w:rFonts w:ascii="Arial" w:hAnsi="Arial" w:cs="Arial"/>
+          <w:noProof/>
+        </w:rPr>
         <w:drawing>
           <wp:anchor distT="0" distB="0" distL="114300" distR="114300" simplePos="0" relativeHeight="251662336" behindDoc="0" locked="0" layoutInCell="1" allowOverlap="1" wp14:anchorId="556432F0" wp14:editId="21DB877D">
             <wp:simplePos x="0" y="0"/>
@@ -3431,19 +3725,32 @@
         </w:drawing>
       </w:r>
       <w:r>
+        <w:rPr>
+          <w:rFonts w:ascii="Arial" w:hAnsi="Arial" w:cs="Arial"/>
+        </w:rPr>
         <w:t>Assinando um serviço da SalesForce</w:t>
       </w:r>
     </w:p>
     <w:p>
       <w:pPr>
         <w:jc w:val="center"/>
+        <w:rPr>
+          <w:rFonts w:ascii="Arial" w:hAnsi="Arial" w:cs="Arial"/>
+        </w:rPr>
       </w:pPr>
     </w:p>
     <w:p>
       <w:pPr>
         <w:jc w:val="center"/>
-      </w:pPr>
-      <w:r>
+        <w:rPr>
+          <w:rFonts w:ascii="Arial" w:hAnsi="Arial" w:cs="Arial"/>
+        </w:rPr>
+      </w:pPr>
+      <w:r>
+        <w:rPr>
+          <w:rFonts w:ascii="Arial" w:hAnsi="Arial" w:cs="Arial"/>
+          <w:noProof/>
+        </w:rPr>
         <w:lastRenderedPageBreak/>
         <w:drawing>
           <wp:anchor distT="0" distB="0" distL="114300" distR="114300" simplePos="0" relativeHeight="251663360" behindDoc="0" locked="0" layoutInCell="1" allowOverlap="1" wp14:anchorId="0DB58999" wp14:editId="086C6550">
@@ -3502,29 +3809,53 @@
         </w:drawing>
       </w:r>
       <w:r>
+        <w:rPr>
+          <w:rFonts w:ascii="Arial" w:hAnsi="Arial" w:cs="Arial"/>
+        </w:rPr>
         <w:t>Listando serviços assinados da conta</w:t>
       </w:r>
     </w:p>
     <w:p>
       <w:pPr>
         <w:jc w:val="center"/>
+        <w:rPr>
+          <w:rFonts w:ascii="Arial" w:hAnsi="Arial" w:cs="Arial"/>
+        </w:rPr>
       </w:pPr>
     </w:p>
     <w:p>
       <w:pPr>
         <w:jc w:val="center"/>
+        <w:rPr>
+          <w:rFonts w:ascii="Arial" w:hAnsi="Arial" w:cs="Arial"/>
+        </w:rPr>
       </w:pPr>
     </w:p>
     <w:p>
       <w:pPr>
         <w:jc w:val="center"/>
-      </w:pPr>
-      <w:r>
+        <w:rPr>
+          <w:rFonts w:ascii="Arial" w:hAnsi="Arial" w:cs="Arial"/>
+        </w:rPr>
+      </w:pPr>
+      <w:r>
+        <w:rPr>
+          <w:rFonts w:ascii="Arial" w:hAnsi="Arial" w:cs="Arial"/>
+        </w:rPr>
         <w:t>Listando pedidos associados a conta</w:t>
       </w:r>
     </w:p>
     <w:p>
-      <w:r>
+      <w:pPr>
+        <w:rPr>
+          <w:rFonts w:ascii="Arial" w:hAnsi="Arial" w:cs="Arial"/>
+        </w:rPr>
+      </w:pPr>
+      <w:r>
+        <w:rPr>
+          <w:rFonts w:ascii="Arial" w:hAnsi="Arial" w:cs="Arial"/>
+          <w:noProof/>
+        </w:rPr>
         <w:drawing>
           <wp:anchor distT="0" distB="0" distL="114300" distR="114300" simplePos="0" relativeHeight="251664384" behindDoc="0" locked="0" layoutInCell="1" allowOverlap="1" wp14:anchorId="41776E3D" wp14:editId="1DCCF6E3">
             <wp:simplePos x="0" y="0"/>
@@ -3582,24 +3913,88 @@
         </w:drawing>
       </w:r>
     </w:p>
-    <w:p/>
-    <w:p/>
-    <w:p/>
-    <w:p/>
-    <w:p/>
-    <w:p/>
-    <w:p/>
-    <w:p/>
+    <w:p>
+      <w:pPr>
+        <w:rPr>
+          <w:rFonts w:ascii="Arial" w:hAnsi="Arial" w:cs="Arial"/>
+        </w:rPr>
+      </w:pPr>
+    </w:p>
+    <w:p>
+      <w:pPr>
+        <w:rPr>
+          <w:rFonts w:ascii="Arial" w:hAnsi="Arial" w:cs="Arial"/>
+        </w:rPr>
+      </w:pPr>
+    </w:p>
+    <w:p>
+      <w:pPr>
+        <w:rPr>
+          <w:rFonts w:ascii="Arial" w:hAnsi="Arial" w:cs="Arial"/>
+        </w:rPr>
+      </w:pPr>
+    </w:p>
+    <w:p>
+      <w:pPr>
+        <w:rPr>
+          <w:rFonts w:ascii="Arial" w:hAnsi="Arial" w:cs="Arial"/>
+        </w:rPr>
+      </w:pPr>
+    </w:p>
+    <w:p>
+      <w:pPr>
+        <w:rPr>
+          <w:rFonts w:ascii="Arial" w:hAnsi="Arial" w:cs="Arial"/>
+        </w:rPr>
+      </w:pPr>
+    </w:p>
+    <w:p>
+      <w:pPr>
+        <w:rPr>
+          <w:rFonts w:ascii="Arial" w:hAnsi="Arial" w:cs="Arial"/>
+        </w:rPr>
+      </w:pPr>
+    </w:p>
+    <w:p>
+      <w:pPr>
+        <w:rPr>
+          <w:rFonts w:ascii="Arial" w:hAnsi="Arial" w:cs="Arial"/>
+        </w:rPr>
+      </w:pPr>
+    </w:p>
+    <w:p>
+      <w:pPr>
+        <w:rPr>
+          <w:rFonts w:ascii="Arial" w:hAnsi="Arial" w:cs="Arial"/>
+        </w:rPr>
+      </w:pPr>
+    </w:p>
     <w:p>
       <w:pPr>
         <w:jc w:val="center"/>
-      </w:pPr>
-      <w:r>
+        <w:rPr>
+          <w:rFonts w:ascii="Arial" w:hAnsi="Arial" w:cs="Arial"/>
+        </w:rPr>
+      </w:pPr>
+      <w:r>
+        <w:rPr>
+          <w:rFonts w:ascii="Arial" w:hAnsi="Arial" w:cs="Arial"/>
+        </w:rPr>
+        <w:lastRenderedPageBreak/>
         <w:t>Listando todos cadastros na SalesForce</w:t>
       </w:r>
     </w:p>
     <w:p>
-      <w:r>
+      <w:pPr>
+        <w:rPr>
+          <w:rFonts w:ascii="Arial" w:hAnsi="Arial" w:cs="Arial"/>
+        </w:rPr>
+      </w:pPr>
+      <w:r>
+        <w:rPr>
+          <w:rFonts w:ascii="Arial" w:hAnsi="Arial" w:cs="Arial"/>
+          <w:noProof/>
+        </w:rPr>
         <w:drawing>
           <wp:anchor distT="0" distB="0" distL="114300" distR="114300" simplePos="0" relativeHeight="251665408" behindDoc="0" locked="0" layoutInCell="1" allowOverlap="1" wp14:anchorId="5B2820A7" wp14:editId="2D799DBB">
             <wp:simplePos x="0" y="0"/>
@@ -3657,19 +4052,97 @@
         </w:drawing>
       </w:r>
     </w:p>
-    <w:p/>
-    <w:p/>
-    <w:p/>
-    <w:p/>
-    <w:p/>
-    <w:p/>
-    <w:p/>
-    <w:p/>
-    <w:p/>
-    <w:p/>
-    <w:p/>
-    <w:p/>
-    <w:p/>
+    <w:p>
+      <w:pPr>
+        <w:rPr>
+          <w:rFonts w:ascii="Arial" w:hAnsi="Arial" w:cs="Arial"/>
+        </w:rPr>
+      </w:pPr>
+    </w:p>
+    <w:p>
+      <w:pPr>
+        <w:rPr>
+          <w:rFonts w:ascii="Arial" w:hAnsi="Arial" w:cs="Arial"/>
+        </w:rPr>
+      </w:pPr>
+    </w:p>
+    <w:p>
+      <w:pPr>
+        <w:rPr>
+          <w:rFonts w:ascii="Arial" w:hAnsi="Arial" w:cs="Arial"/>
+        </w:rPr>
+      </w:pPr>
+    </w:p>
+    <w:p>
+      <w:pPr>
+        <w:rPr>
+          <w:rFonts w:ascii="Arial" w:hAnsi="Arial" w:cs="Arial"/>
+        </w:rPr>
+      </w:pPr>
+    </w:p>
+    <w:p>
+      <w:pPr>
+        <w:rPr>
+          <w:rFonts w:ascii="Arial" w:hAnsi="Arial" w:cs="Arial"/>
+        </w:rPr>
+      </w:pPr>
+    </w:p>
+    <w:p>
+      <w:pPr>
+        <w:rPr>
+          <w:rFonts w:ascii="Arial" w:hAnsi="Arial" w:cs="Arial"/>
+        </w:rPr>
+      </w:pPr>
+    </w:p>
+    <w:p>
+      <w:pPr>
+        <w:rPr>
+          <w:rFonts w:ascii="Arial" w:hAnsi="Arial" w:cs="Arial"/>
+        </w:rPr>
+      </w:pPr>
+    </w:p>
+    <w:p>
+      <w:pPr>
+        <w:rPr>
+          <w:rFonts w:ascii="Arial" w:hAnsi="Arial" w:cs="Arial"/>
+        </w:rPr>
+      </w:pPr>
+    </w:p>
+    <w:p>
+      <w:pPr>
+        <w:rPr>
+          <w:rFonts w:ascii="Arial" w:hAnsi="Arial" w:cs="Arial"/>
+        </w:rPr>
+      </w:pPr>
+    </w:p>
+    <w:p>
+      <w:pPr>
+        <w:rPr>
+          <w:rFonts w:ascii="Arial" w:hAnsi="Arial" w:cs="Arial"/>
+        </w:rPr>
+      </w:pPr>
+    </w:p>
+    <w:p>
+      <w:pPr>
+        <w:rPr>
+          <w:rFonts w:ascii="Arial" w:hAnsi="Arial" w:cs="Arial"/>
+        </w:rPr>
+      </w:pPr>
+    </w:p>
+    <w:p>
+      <w:pPr>
+        <w:rPr>
+          <w:rFonts w:ascii="Arial" w:hAnsi="Arial" w:cs="Arial"/>
+        </w:rPr>
+      </w:pPr>
+    </w:p>
+    <w:p>
+      <w:pPr>
+        <w:rPr>
+          <w:rFonts w:ascii="Arial" w:hAnsi="Arial" w:cs="Arial"/>
+        </w:rPr>
+      </w:pPr>
+    </w:p>
     <w:sectPr>
       <w:pgSz w:w="11906" w:h="16838"/>
       <w:pgMar w:top="1417" w:right="1701" w:bottom="1417" w:left="1701" w:header="708" w:footer="708" w:gutter="0"/>
@@ -4282,7 +4755,6 @@
   <w:style w:type="character" w:default="1" w:styleId="DefaultParagraphFont">
     <w:name w:val="Default Paragraph Font"/>
     <w:uiPriority w:val="1"/>
-    <w:semiHidden/>
     <w:unhideWhenUsed/>
   </w:style>
   <w:style w:type="table" w:default="1" w:styleId="TableNormal">

</xml_diff>